<commit_message>
updated ReportManager and configuration.properties file in order to handle different svg files
</commit_message>
<xml_diff>
--- a/documentation/SOLA-SLTR-NIGERIA.docx
+++ b/documentation/SOLA-SLTR-NIGERIA.docx
@@ -189,7 +189,7 @@
           <w:r>
             <w:fldChar w:fldCharType="separate"/>
           </w:r>
-          <w:hyperlink w:anchor="_Toc394052599" w:history="1">
+          <w:hyperlink w:anchor="_Toc394580703" w:history="1">
             <w:r>
               <w:rPr>
                 <w:rStyle w:val="Hyperlink"/>
@@ -217,7 +217,7 @@
                 <w:noProof/>
                 <w:webHidden/>
               </w:rPr>
-              <w:instrText xml:space="preserve"> PAGEREF _Toc394052599 \h </w:instrText>
+              <w:instrText xml:space="preserve"> PAGEREF _Toc394580703 \h </w:instrText>
             </w:r>
             <w:r>
               <w:rPr>
@@ -249,154 +249,6 @@
           </w:hyperlink>
         </w:p>
         <w:p>
-          <w:pPr>
-            <w:pStyle w:val="TOC2"/>
-            <w:tabs>
-              <w:tab w:val="right" w:leader="underscore" w:pos="8873"/>
-            </w:tabs>
-            <w:rPr>
-              <w:rFonts w:eastAsiaTheme="minorEastAsia"/>
-              <w:noProof/>
-              <w:color w:val="auto"/>
-              <w:kern w:val="0"/>
-              <w:sz w:val="22"/>
-              <w:lang w:val="en-US" w:eastAsia="en-US" w:bidi="ne-NP"/>
-            </w:rPr>
-          </w:pPr>
-          <w:hyperlink w:anchor="_Toc394052600" w:history="1">
-            <w:r>
-              <w:rPr>
-                <w:rStyle w:val="Hyperlink"/>
-                <w:noProof/>
-                <w:lang w:val="en-US" w:eastAsia="ar-SA"/>
-              </w:rPr>
-              <w:t>SOLA SLTR NIGERIA</w:t>
-            </w:r>
-            <w:r>
-              <w:rPr>
-                <w:noProof/>
-                <w:webHidden/>
-              </w:rPr>
-              <w:tab/>
-            </w:r>
-            <w:r>
-              <w:rPr>
-                <w:noProof/>
-                <w:webHidden/>
-              </w:rPr>
-              <w:fldChar w:fldCharType="begin"/>
-            </w:r>
-            <w:r>
-              <w:rPr>
-                <w:noProof/>
-                <w:webHidden/>
-              </w:rPr>
-              <w:instrText xml:space="preserve"> PAGEREF _Toc394052600 \h </w:instrText>
-            </w:r>
-            <w:r>
-              <w:rPr>
-                <w:noProof/>
-                <w:webHidden/>
-              </w:rPr>
-            </w:r>
-            <w:r>
-              <w:rPr>
-                <w:noProof/>
-                <w:webHidden/>
-              </w:rPr>
-              <w:fldChar w:fldCharType="separate"/>
-            </w:r>
-            <w:r>
-              <w:rPr>
-                <w:noProof/>
-                <w:webHidden/>
-              </w:rPr>
-              <w:t>2</w:t>
-            </w:r>
-            <w:r>
-              <w:rPr>
-                <w:noProof/>
-                <w:webHidden/>
-              </w:rPr>
-              <w:fldChar w:fldCharType="end"/>
-            </w:r>
-          </w:hyperlink>
-        </w:p>
-        <w:p>
-          <w:pPr>
-            <w:pStyle w:val="TOC2"/>
-            <w:tabs>
-              <w:tab w:val="right" w:leader="underscore" w:pos="8873"/>
-            </w:tabs>
-            <w:rPr>
-              <w:rFonts w:eastAsiaTheme="minorEastAsia"/>
-              <w:noProof/>
-              <w:color w:val="auto"/>
-              <w:kern w:val="0"/>
-              <w:sz w:val="22"/>
-              <w:lang w:val="en-US" w:eastAsia="en-US" w:bidi="ne-NP"/>
-            </w:rPr>
-          </w:pPr>
-          <w:hyperlink w:anchor="_Toc394052601" w:history="1">
-            <w:r>
-              <w:rPr>
-                <w:rStyle w:val="Hyperlink"/>
-                <w:noProof/>
-                <w:lang w:val="en-US" w:eastAsia="ar-SA"/>
-              </w:rPr>
-              <w:t>ADDING A NEW STATE</w:t>
-            </w:r>
-            <w:r>
-              <w:rPr>
-                <w:noProof/>
-                <w:webHidden/>
-              </w:rPr>
-              <w:tab/>
-            </w:r>
-            <w:r>
-              <w:rPr>
-                <w:noProof/>
-                <w:webHidden/>
-              </w:rPr>
-              <w:fldChar w:fldCharType="begin"/>
-            </w:r>
-            <w:r>
-              <w:rPr>
-                <w:noProof/>
-                <w:webHidden/>
-              </w:rPr>
-              <w:instrText xml:space="preserve"> PAGEREF _Toc394052601 \h </w:instrText>
-            </w:r>
-            <w:r>
-              <w:rPr>
-                <w:noProof/>
-                <w:webHidden/>
-              </w:rPr>
-            </w:r>
-            <w:r>
-              <w:rPr>
-                <w:noProof/>
-                <w:webHidden/>
-              </w:rPr>
-              <w:fldChar w:fldCharType="separate"/>
-            </w:r>
-            <w:r>
-              <w:rPr>
-                <w:noProof/>
-                <w:webHidden/>
-              </w:rPr>
-              <w:t>6</w:t>
-            </w:r>
-            <w:r>
-              <w:rPr>
-                <w:noProof/>
-                <w:webHidden/>
-              </w:rPr>
-              <w:fldChar w:fldCharType="end"/>
-            </w:r>
-          </w:hyperlink>
-        </w:p>
-        <w:p>
           <w:r>
             <w:fldChar w:fldCharType="end"/>
           </w:r>
@@ -426,7 +278,7 @@
           <w:lang w:val="en-US"/>
         </w:rPr>
       </w:pPr>
-      <w:bookmarkStart w:id="0" w:name="_Toc394052599"/>
+      <w:bookmarkStart w:id="0" w:name="_Toc394580703"/>
       <w:r>
         <w:rPr>
           <w:lang w:val="en-US"/>
@@ -1220,7 +1072,6 @@
           <w:lang w:val="en-US" w:eastAsia="ar-SA"/>
         </w:rPr>
       </w:pPr>
-      <w:bookmarkStart w:id="1" w:name="_Toc394052600"/>
       <w:r>
         <w:rPr>
           <w:lang w:val="en-US" w:eastAsia="ar-SA"/>
@@ -1252,7 +1103,6 @@
         </w:rPr>
         <w:t>SLTR NIGERIA</w:t>
       </w:r>
-      <w:bookmarkEnd w:id="1"/>
       <w:r>
         <w:rPr>
           <w:lang w:val="en-US" w:eastAsia="ar-SA"/>
@@ -2597,38 +2447,111 @@
         <w:rPr>
           <w:lang w:val="en-US" w:eastAsia="ar-SA"/>
         </w:rPr>
-        <w:t>It is used at the startup to launch the Splash screen of the state.</w:t>
+        <w:t>It is used at the</w:t>
       </w:r>
     </w:p>
     <w:p>
       <w:pPr>
-        <w:rPr>
-          <w:lang w:val="en-US" w:eastAsia="ar-SA"/>
-        </w:rPr>
-      </w:pPr>
-      <w:r>
-        <w:rPr>
-          <w:lang w:val="en-US" w:eastAsia="ar-SA"/>
-        </w:rPr>
-        <w:t xml:space="preserve">This file is: </w:t>
-      </w:r>
-      <w:proofErr w:type="spellStart"/>
-      <w:r>
-        <w:rPr>
-          <w:lang w:val="en-US" w:eastAsia="ar-SA"/>
-        </w:rPr>
-        <w:t>configuration.properties</w:t>
-      </w:r>
-      <w:proofErr w:type="spellEnd"/>
-      <w:r>
-        <w:rPr>
-          <w:lang w:val="en-US" w:eastAsia="ar-SA"/>
-        </w:rPr>
-        <w:t xml:space="preserve"> located under SOLA-SLTR-NIGERIA\sola\code folder.</w:t>
+        <w:pStyle w:val="ListParagraph"/>
+        <w:numPr>
+          <w:ilvl w:val="0"/>
+          <w:numId w:val="8"/>
+        </w:numPr>
+        <w:rPr>
+          <w:lang w:val="en-US" w:eastAsia="ar-SA"/>
+        </w:rPr>
+      </w:pPr>
+      <w:proofErr w:type="gramStart"/>
+      <w:r>
+        <w:rPr>
+          <w:lang w:val="en-US" w:eastAsia="ar-SA"/>
+        </w:rPr>
+        <w:t>startup</w:t>
+      </w:r>
+      <w:proofErr w:type="gramEnd"/>
+      <w:r>
+        <w:rPr>
+          <w:lang w:val="en-US" w:eastAsia="ar-SA"/>
+        </w:rPr>
+        <w:t xml:space="preserve"> to launch the Splash screen of the state.</w:t>
       </w:r>
     </w:p>
     <w:p>
       <w:pPr>
+        <w:pStyle w:val="ListParagraph"/>
+        <w:numPr>
+          <w:ilvl w:val="0"/>
+          <w:numId w:val="8"/>
+        </w:numPr>
+        <w:rPr>
+          <w:lang w:val="en-US" w:eastAsia="ar-SA"/>
+        </w:rPr>
+      </w:pPr>
+      <w:r>
+        <w:rPr>
+          <w:lang w:val="en-US" w:eastAsia="ar-SA"/>
+        </w:rPr>
+        <w:t xml:space="preserve">By report manager class to retrieve the </w:t>
+      </w:r>
+      <w:proofErr w:type="spellStart"/>
+      <w:r>
+        <w:rPr>
+          <w:lang w:val="en-US" w:eastAsia="ar-SA"/>
+        </w:rPr>
+        <w:t>svg</w:t>
+      </w:r>
+      <w:proofErr w:type="spellEnd"/>
+      <w:r>
+        <w:rPr>
+          <w:lang w:val="en-US" w:eastAsia="ar-SA"/>
+        </w:rPr>
+        <w:t xml:space="preserve"> files used for the </w:t>
+      </w:r>
+      <w:proofErr w:type="spellStart"/>
+      <w:r>
+        <w:rPr>
+          <w:lang w:val="en-US" w:eastAsia="ar-SA"/>
+        </w:rPr>
+        <w:t>CofO</w:t>
+      </w:r>
+      <w:proofErr w:type="spellEnd"/>
+    </w:p>
+    <w:p>
+      <w:pPr>
+        <w:rPr>
+          <w:lang w:val="en-US" w:eastAsia="ar-SA"/>
+        </w:rPr>
+      </w:pPr>
+    </w:p>
+    <w:p>
+      <w:pPr>
+        <w:rPr>
+          <w:lang w:val="en-US" w:eastAsia="ar-SA"/>
+        </w:rPr>
+      </w:pPr>
+      <w:r>
+        <w:rPr>
+          <w:lang w:val="en-US" w:eastAsia="ar-SA"/>
+        </w:rPr>
+        <w:t xml:space="preserve">This file is: </w:t>
+      </w:r>
+      <w:proofErr w:type="spellStart"/>
+      <w:r>
+        <w:rPr>
+          <w:lang w:val="en-US" w:eastAsia="ar-SA"/>
+        </w:rPr>
+        <w:t>configuration.properties</w:t>
+      </w:r>
+      <w:proofErr w:type="spellEnd"/>
+      <w:r>
+        <w:rPr>
+          <w:lang w:val="en-US" w:eastAsia="ar-SA"/>
+        </w:rPr>
+        <w:t xml:space="preserve"> located under SOLA-SLTR-NIGERIA\sola\code folder.</w:t>
+      </w:r>
+    </w:p>
+    <w:p>
+      <w:pPr>
         <w:rPr>
           <w:lang w:val="en-US" w:eastAsia="ar-SA"/>
         </w:rPr>
@@ -2640,9 +2563,9 @@
         </w:rPr>
         <w:drawing>
           <wp:inline distT="0" distB="0" distL="0" distR="0">
-            <wp:extent cx="2514600" cy="1847850"/>
+            <wp:extent cx="4476750" cy="1847850"/>
             <wp:effectExtent l="19050" t="0" r="0" b="0"/>
-            <wp:docPr id="3" name="Picture 4"/>
+            <wp:docPr id="2" name="Picture 1"/>
             <wp:cNvGraphicFramePr>
               <a:graphicFrameLocks xmlns:a="http://schemas.openxmlformats.org/drawingml/2006/main" noChangeAspect="1"/>
             </wp:cNvGraphicFramePr>
@@ -2650,7 +2573,7 @@
               <a:graphicData uri="http://schemas.openxmlformats.org/drawingml/2006/picture">
                 <pic:pic xmlns:pic="http://schemas.openxmlformats.org/drawingml/2006/picture">
                   <pic:nvPicPr>
-                    <pic:cNvPr id="0" name="Picture 4"/>
+                    <pic:cNvPr id="0" name="Picture 1"/>
                     <pic:cNvPicPr>
                       <a:picLocks noChangeAspect="1" noChangeArrowheads="1"/>
                     </pic:cNvPicPr>
@@ -2665,7 +2588,7 @@
                   <pic:spPr bwMode="auto">
                     <a:xfrm>
                       <a:off x="0" y="0"/>
-                      <a:ext cx="2514600" cy="1847850"/>
+                      <a:ext cx="4476750" cy="1847850"/>
                     </a:xfrm>
                     <a:prstGeom prst="rect">
                       <a:avLst/>
@@ -2754,29 +2677,20 @@
     </w:p>
     <w:p>
       <w:pPr>
-        <w:rPr>
-          <w:lang w:val="en-US" w:eastAsia="ar-SA"/>
-        </w:rPr>
-      </w:pPr>
-      <w:r>
-        <w:rPr>
-          <w:lang w:val="en-US" w:eastAsia="ar-SA"/>
-        </w:rPr>
-        <w:tab/>
-      </w:r>
-      <w:proofErr w:type="gramStart"/>
-      <w:r>
-        <w:rPr>
-          <w:lang w:val="en-US" w:eastAsia="ar-SA"/>
-        </w:rPr>
-        <w:t>state</w:t>
-      </w:r>
-      <w:proofErr w:type="gramEnd"/>
-      <w:r>
-        <w:rPr>
-          <w:lang w:val="en-US" w:eastAsia="ar-SA"/>
-        </w:rPr>
-        <w:t>=&lt;name of the state&gt;</w:t>
+        <w:pStyle w:val="ListParagraph"/>
+        <w:numPr>
+          <w:ilvl w:val="0"/>
+          <w:numId w:val="10"/>
+        </w:numPr>
+        <w:rPr>
+          <w:lang w:val="en-US" w:eastAsia="ar-SA"/>
+        </w:rPr>
+      </w:pPr>
+      <w:r>
+        <w:rPr>
+          <w:lang w:val="en-US" w:eastAsia="ar-SA"/>
+        </w:rPr>
+        <w:t>state=&lt;name of the state&gt;</w:t>
       </w:r>
     </w:p>
     <w:p>
@@ -2791,6 +2705,12 @@
         </w:rPr>
         <w:tab/>
       </w:r>
+      <w:r>
+        <w:rPr>
+          <w:lang w:val="en-US" w:eastAsia="ar-SA"/>
+        </w:rPr>
+        <w:tab/>
+      </w:r>
       <w:proofErr w:type="gramStart"/>
       <w:r>
         <w:rPr>
@@ -2818,6 +2738,12 @@
         </w:rPr>
         <w:tab/>
       </w:r>
+      <w:r>
+        <w:rPr>
+          <w:lang w:val="en-US" w:eastAsia="ar-SA"/>
+        </w:rPr>
+        <w:tab/>
+      </w:r>
       <w:proofErr w:type="gramStart"/>
       <w:r>
         <w:rPr>
@@ -2825,13 +2751,15 @@
         </w:rPr>
         <w:t>state=</w:t>
       </w:r>
+      <w:proofErr w:type="spellStart"/>
       <w:proofErr w:type="gramEnd"/>
       <w:r>
         <w:rPr>
           <w:lang w:val="en-US" w:eastAsia="ar-SA"/>
         </w:rPr>
-        <w:t>Kano</w:t>
-      </w:r>
+        <w:t>Ondo</w:t>
+      </w:r>
+      <w:proofErr w:type="spellEnd"/>
     </w:p>
     <w:p>
       <w:pPr>
@@ -2839,20 +2767,195 @@
           <w:lang w:val="en-US" w:eastAsia="ar-SA"/>
         </w:rPr>
       </w:pPr>
+      <w:r>
+        <w:rPr>
+          <w:lang w:val="en-US" w:eastAsia="ar-SA"/>
+        </w:rPr>
+        <w:lastRenderedPageBreak/>
+        <w:t xml:space="preserve">The value of the other keys must be changed only if the </w:t>
+      </w:r>
+      <w:proofErr w:type="spellStart"/>
+      <w:r>
+        <w:rPr>
+          <w:lang w:val="en-US" w:eastAsia="ar-SA"/>
+        </w:rPr>
+        <w:t>svg</w:t>
+      </w:r>
+      <w:proofErr w:type="spellEnd"/>
+      <w:r>
+        <w:rPr>
+          <w:lang w:val="en-US" w:eastAsia="ar-SA"/>
+        </w:rPr>
+        <w:t xml:space="preserve"> had been customized, </w:t>
+      </w:r>
+      <w:r>
+        <w:rPr>
+          <w:highlight w:val="yellow"/>
+          <w:lang w:val="en-US" w:eastAsia="ar-SA"/>
+        </w:rPr>
+        <w:t>otherwise keep those values as they are!!</w:t>
+      </w:r>
     </w:p>
     <w:p>
       <w:pPr>
-        <w:rPr>
-          <w:lang w:val="en-US" w:eastAsia="ar-SA"/>
-        </w:rPr>
-      </w:pPr>
+        <w:pStyle w:val="ListParagraph"/>
+        <w:numPr>
+          <w:ilvl w:val="0"/>
+          <w:numId w:val="10"/>
+        </w:numPr>
+        <w:rPr>
+          <w:lang w:val="en-US" w:eastAsia="ar-SA"/>
+        </w:rPr>
+      </w:pPr>
+      <w:proofErr w:type="spellStart"/>
+      <w:r>
+        <w:rPr>
+          <w:lang w:val="en-US" w:eastAsia="ar-SA"/>
+        </w:rPr>
+        <w:t>featureFront</w:t>
+      </w:r>
+      <w:proofErr w:type="spellEnd"/>
+      <w:r>
+        <w:rPr>
+          <w:lang w:val="en-US" w:eastAsia="ar-SA"/>
+        </w:rPr>
+        <w:t xml:space="preserve"> = images/sola/front.svg</w:t>
+      </w:r>
     </w:p>
     <w:p>
       <w:pPr>
-        <w:rPr>
-          <w:lang w:val="en-US" w:eastAsia="ar-SA"/>
-        </w:rPr>
-      </w:pPr>
+        <w:pStyle w:val="ListParagraph"/>
+        <w:ind w:left="2127"/>
+        <w:rPr>
+          <w:lang w:val="en-US" w:eastAsia="ar-SA"/>
+        </w:rPr>
+      </w:pPr>
+      <w:proofErr w:type="gramStart"/>
+      <w:r>
+        <w:rPr>
+          <w:lang w:val="en-US" w:eastAsia="ar-SA"/>
+        </w:rPr>
+        <w:t>if</w:t>
+      </w:r>
+      <w:proofErr w:type="gramEnd"/>
+      <w:r>
+        <w:rPr>
+          <w:lang w:val="en-US" w:eastAsia="ar-SA"/>
+        </w:rPr>
+        <w:t xml:space="preserve"> it has been customized then has to be changed to:</w:t>
+      </w:r>
+    </w:p>
+    <w:p>
+      <w:pPr>
+        <w:pStyle w:val="ListParagraph"/>
+        <w:ind w:left="2127"/>
+        <w:rPr>
+          <w:lang w:val="en-US" w:eastAsia="ar-SA"/>
+        </w:rPr>
+      </w:pPr>
+      <w:proofErr w:type="spellStart"/>
+      <w:proofErr w:type="gramStart"/>
+      <w:r>
+        <w:rPr>
+          <w:lang w:val="en-US" w:eastAsia="ar-SA"/>
+        </w:rPr>
+        <w:t>featureFront</w:t>
+      </w:r>
+      <w:proofErr w:type="spellEnd"/>
+      <w:proofErr w:type="gramEnd"/>
+      <w:r>
+        <w:rPr>
+          <w:lang w:val="en-US" w:eastAsia="ar-SA"/>
+        </w:rPr>
+        <w:t xml:space="preserve"> = images/sola/front_Ondo.svg</w:t>
+      </w:r>
+    </w:p>
+    <w:p>
+      <w:pPr>
+        <w:rPr>
+          <w:lang w:val="en-US" w:eastAsia="ar-SA"/>
+        </w:rPr>
+      </w:pPr>
+    </w:p>
+    <w:p>
+      <w:pPr>
+        <w:rPr>
+          <w:lang w:val="en-US" w:eastAsia="ar-SA"/>
+        </w:rPr>
+      </w:pPr>
+    </w:p>
+    <w:p>
+      <w:pPr>
+        <w:pStyle w:val="Heading4"/>
+        <w:numPr>
+          <w:ilvl w:val="0"/>
+          <w:numId w:val="8"/>
+        </w:numPr>
+        <w:rPr>
+          <w:sz w:val="22"/>
+          <w:szCs w:val="22"/>
+          <w:lang w:val="en-US" w:eastAsia="ar-SA"/>
+        </w:rPr>
+      </w:pPr>
+      <w:r>
+        <w:rPr>
+          <w:sz w:val="22"/>
+          <w:szCs w:val="22"/>
+          <w:lang w:val="en-US" w:eastAsia="ar-SA"/>
+        </w:rPr>
+        <w:t>Client</w:t>
+      </w:r>
+      <w:r>
+        <w:rPr>
+          <w:sz w:val="22"/>
+          <w:szCs w:val="22"/>
+          <w:lang w:val="en-US" w:eastAsia="ar-SA"/>
+        </w:rPr>
+        <w:t>s</w:t>
+      </w:r>
+      <w:r>
+        <w:rPr>
+          <w:sz w:val="22"/>
+          <w:szCs w:val="22"/>
+          <w:lang w:val="en-US" w:eastAsia="ar-SA"/>
+        </w:rPr>
+        <w:t xml:space="preserve"> Desktop</w:t>
+      </w:r>
+      <w:r>
+        <w:rPr>
+          <w:sz w:val="22"/>
+          <w:szCs w:val="22"/>
+          <w:lang w:val="en-US" w:eastAsia="ar-SA"/>
+        </w:rPr>
+        <w:t xml:space="preserve"> &amp; Admin</w:t>
+      </w:r>
+    </w:p>
+    <w:p>
+      <w:pPr>
+        <w:rPr>
+          <w:lang w:val="en-US" w:eastAsia="ar-SA"/>
+        </w:rPr>
+      </w:pPr>
+      <w:r>
+        <w:rPr>
+          <w:lang w:val="en-US" w:eastAsia="ar-SA"/>
+        </w:rPr>
+        <w:t xml:space="preserve">Clients Desktop and Clients Admin projects have been customized in order to retrieve the </w:t>
+      </w:r>
+      <w:proofErr w:type="spellStart"/>
+      <w:r>
+        <w:rPr>
+          <w:lang w:val="en-US" w:eastAsia="ar-SA"/>
+        </w:rPr>
+        <w:t>splashscreen</w:t>
+      </w:r>
+      <w:proofErr w:type="spellEnd"/>
+      <w:r>
+        <w:rPr>
+          <w:lang w:val="en-US" w:eastAsia="ar-SA"/>
+        </w:rPr>
+        <w:t xml:space="preserve"> customized by each state.</w:t>
+      </w:r>
     </w:p>
     <w:p>
       <w:pPr>
@@ -2918,6 +3021,700 @@
     </w:p>
     <w:p>
       <w:pPr>
+        <w:rPr>
+          <w:lang w:val="en-US" w:eastAsia="ar-SA"/>
+        </w:rPr>
+      </w:pPr>
+    </w:p>
+    <w:p>
+      <w:pPr>
+        <w:rPr>
+          <w:lang w:val="en-US" w:eastAsia="ar-SA"/>
+        </w:rPr>
+      </w:pPr>
+      <w:r>
+        <w:rPr>
+          <w:lang w:val="en-US" w:eastAsia="ar-SA"/>
+        </w:rPr>
+        <w:t>Under</w:t>
+      </w:r>
+      <w:r>
+        <w:rPr>
+          <w:lang w:val="en-US" w:eastAsia="ar-SA"/>
+        </w:rPr>
+        <w:t xml:space="preserve"> </w:t>
+      </w:r>
+      <w:r>
+        <w:rPr>
+          <w:b/>
+          <w:bCs/>
+          <w:lang w:val="en-US" w:eastAsia="ar-SA"/>
+        </w:rPr>
+        <w:t xml:space="preserve">Client </w:t>
+      </w:r>
+      <w:r>
+        <w:rPr>
+          <w:b/>
+          <w:bCs/>
+          <w:lang w:val="en-US" w:eastAsia="ar-SA"/>
+        </w:rPr>
+        <w:t>Desktop</w:t>
+      </w:r>
+      <w:r>
+        <w:rPr>
+          <w:b/>
+          <w:bCs/>
+          <w:lang w:val="en-US" w:eastAsia="ar-SA"/>
+        </w:rPr>
+        <w:sym w:font="Wingdings" w:char="F0E8"/>
+      </w:r>
+      <w:r>
+        <w:rPr>
+          <w:b/>
+          <w:bCs/>
+          <w:lang w:val="en-US" w:eastAsia="ar-SA"/>
+        </w:rPr>
+        <w:t>Other Sources</w:t>
+      </w:r>
+      <w:r>
+        <w:rPr>
+          <w:b/>
+          <w:bCs/>
+          <w:lang w:val="en-US" w:eastAsia="ar-SA"/>
+        </w:rPr>
+        <w:sym w:font="Wingdings" w:char="F0E8"/>
+      </w:r>
+      <w:proofErr w:type="spellStart"/>
+      <w:r>
+        <w:rPr>
+          <w:b/>
+          <w:bCs/>
+          <w:lang w:val="en-US" w:eastAsia="ar-SA"/>
+        </w:rPr>
+        <w:t>src</w:t>
+      </w:r>
+      <w:proofErr w:type="spellEnd"/>
+      <w:r>
+        <w:rPr>
+          <w:b/>
+          <w:bCs/>
+          <w:lang w:val="en-US" w:eastAsia="ar-SA"/>
+        </w:rPr>
+        <w:t>/main/resources</w:t>
+      </w:r>
+      <w:r>
+        <w:rPr>
+          <w:b/>
+          <w:bCs/>
+          <w:lang w:val="en-US" w:eastAsia="ar-SA"/>
+        </w:rPr>
+        <w:sym w:font="Wingdings" w:char="F0E8"/>
+      </w:r>
+      <w:proofErr w:type="spellStart"/>
+      <w:r>
+        <w:rPr>
+          <w:b/>
+          <w:bCs/>
+          <w:lang w:val="en-US" w:eastAsia="ar-SA"/>
+        </w:rPr>
+        <w:t>images.sola</w:t>
+      </w:r>
+      <w:proofErr w:type="spellEnd"/>
+      <w:r>
+        <w:rPr>
+          <w:lang w:val="en-US" w:eastAsia="ar-SA"/>
+        </w:rPr>
+        <w:t xml:space="preserve"> </w:t>
+      </w:r>
+      <w:r>
+        <w:rPr>
+          <w:lang w:val="en-US" w:eastAsia="ar-SA"/>
+        </w:rPr>
+        <w:t xml:space="preserve">package </w:t>
+      </w:r>
+      <w:r>
+        <w:rPr>
+          <w:lang w:val="en-US" w:eastAsia="ar-SA"/>
+        </w:rPr>
+        <w:t xml:space="preserve">there </w:t>
+      </w:r>
+      <w:r>
+        <w:rPr>
+          <w:lang w:val="en-US" w:eastAsia="ar-SA"/>
+        </w:rPr>
+        <w:t>is one .</w:t>
+      </w:r>
+      <w:proofErr w:type="spellStart"/>
+      <w:r>
+        <w:rPr>
+          <w:lang w:val="en-US" w:eastAsia="ar-SA"/>
+        </w:rPr>
+        <w:t>png</w:t>
+      </w:r>
+      <w:proofErr w:type="spellEnd"/>
+      <w:r>
+        <w:rPr>
+          <w:lang w:val="en-US" w:eastAsia="ar-SA"/>
+        </w:rPr>
+        <w:t xml:space="preserve"> image for each </w:t>
+      </w:r>
+      <w:proofErr w:type="spellStart"/>
+      <w:r>
+        <w:rPr>
+          <w:lang w:val="en-US" w:eastAsia="ar-SA"/>
+        </w:rPr>
+        <w:t>splashscreen</w:t>
+      </w:r>
+      <w:proofErr w:type="spellEnd"/>
+    </w:p>
+    <w:p>
+      <w:pPr>
+        <w:rPr>
+          <w:lang w:val="en-US" w:eastAsia="ar-SA"/>
+        </w:rPr>
+      </w:pPr>
+      <w:r>
+        <w:rPr>
+          <w:lang w:val="en-US" w:eastAsia="ar-SA"/>
+        </w:rPr>
+        <w:t xml:space="preserve">Thus, at the moment </w:t>
+      </w:r>
+      <w:r>
+        <w:rPr>
+          <w:lang w:val="en-US" w:eastAsia="ar-SA"/>
+        </w:rPr>
+        <w:t>there are the following splash</w:t>
+      </w:r>
+      <w:r>
+        <w:rPr>
+          <w:lang w:val="en-US" w:eastAsia="ar-SA"/>
+        </w:rPr>
+        <w:t>-</w:t>
+      </w:r>
+      <w:r>
+        <w:rPr>
+          <w:lang w:val="en-US" w:eastAsia="ar-SA"/>
+        </w:rPr>
+        <w:t>screen images</w:t>
+      </w:r>
+      <w:r>
+        <w:rPr>
+          <w:lang w:val="en-US" w:eastAsia="ar-SA"/>
+        </w:rPr>
+        <w:t>:</w:t>
+      </w:r>
+    </w:p>
+    <w:p>
+      <w:pPr>
+        <w:rPr>
+          <w:lang w:val="en-US" w:eastAsia="ar-SA"/>
+        </w:rPr>
+      </w:pPr>
+      <w:r>
+        <w:rPr>
+          <w:lang w:val="en-US" w:eastAsia="ar-SA"/>
+        </w:rPr>
+        <w:tab/>
+        <w:t xml:space="preserve">- </w:t>
+      </w:r>
+      <w:proofErr w:type="spellStart"/>
+      <w:r>
+        <w:rPr>
+          <w:lang w:val="en-US" w:eastAsia="ar-SA"/>
+        </w:rPr>
+        <w:t>CrossRiver</w:t>
+      </w:r>
+      <w:r>
+        <w:rPr>
+          <w:lang w:val="en-US" w:eastAsia="ar-SA"/>
+        </w:rPr>
+        <w:t>splash_desktop_a</w:t>
+      </w:r>
+      <w:proofErr w:type="spellEnd"/>
+    </w:p>
+    <w:p>
+      <w:pPr>
+        <w:rPr>
+          <w:lang w:val="en-US" w:eastAsia="ar-SA"/>
+        </w:rPr>
+      </w:pPr>
+      <w:r>
+        <w:rPr>
+          <w:lang w:val="en-US" w:eastAsia="ar-SA"/>
+        </w:rPr>
+        <w:tab/>
+        <w:t xml:space="preserve">- </w:t>
+      </w:r>
+      <w:proofErr w:type="spellStart"/>
+      <w:r>
+        <w:rPr>
+          <w:lang w:val="en-US" w:eastAsia="ar-SA"/>
+        </w:rPr>
+        <w:t>Jigawa</w:t>
+      </w:r>
+      <w:r>
+        <w:rPr>
+          <w:lang w:val="en-US" w:eastAsia="ar-SA"/>
+        </w:rPr>
+        <w:t>splash_desktop_a</w:t>
+      </w:r>
+      <w:proofErr w:type="spellEnd"/>
+    </w:p>
+    <w:p>
+      <w:pPr>
+        <w:rPr>
+          <w:lang w:val="en-US" w:eastAsia="ar-SA"/>
+        </w:rPr>
+      </w:pPr>
+      <w:r>
+        <w:rPr>
+          <w:lang w:val="en-US" w:eastAsia="ar-SA"/>
+        </w:rPr>
+        <w:tab/>
+        <w:t xml:space="preserve">- </w:t>
+      </w:r>
+      <w:proofErr w:type="spellStart"/>
+      <w:r>
+        <w:rPr>
+          <w:lang w:val="en-US" w:eastAsia="ar-SA"/>
+        </w:rPr>
+        <w:t>Kaduna</w:t>
+      </w:r>
+      <w:r>
+        <w:rPr>
+          <w:lang w:val="en-US" w:eastAsia="ar-SA"/>
+        </w:rPr>
+        <w:t>splash_desktop_a</w:t>
+      </w:r>
+      <w:proofErr w:type="spellEnd"/>
+    </w:p>
+    <w:p>
+      <w:pPr>
+        <w:rPr>
+          <w:lang w:val="en-US" w:eastAsia="ar-SA"/>
+        </w:rPr>
+      </w:pPr>
+      <w:r>
+        <w:rPr>
+          <w:lang w:val="en-US" w:eastAsia="ar-SA"/>
+        </w:rPr>
+        <w:tab/>
+        <w:t xml:space="preserve">- </w:t>
+      </w:r>
+      <w:proofErr w:type="spellStart"/>
+      <w:r>
+        <w:rPr>
+          <w:lang w:val="en-US" w:eastAsia="ar-SA"/>
+        </w:rPr>
+        <w:t>Kano</w:t>
+      </w:r>
+      <w:r>
+        <w:rPr>
+          <w:lang w:val="en-US" w:eastAsia="ar-SA"/>
+        </w:rPr>
+        <w:t>splash_desktop_a</w:t>
+      </w:r>
+      <w:proofErr w:type="spellEnd"/>
+    </w:p>
+    <w:p>
+      <w:pPr>
+        <w:rPr>
+          <w:lang w:val="en-US" w:eastAsia="ar-SA"/>
+        </w:rPr>
+      </w:pPr>
+      <w:r>
+        <w:rPr>
+          <w:lang w:val="en-US" w:eastAsia="ar-SA"/>
+        </w:rPr>
+        <w:tab/>
+        <w:t xml:space="preserve">- </w:t>
+      </w:r>
+      <w:proofErr w:type="spellStart"/>
+      <w:r>
+        <w:rPr>
+          <w:lang w:val="en-US" w:eastAsia="ar-SA"/>
+        </w:rPr>
+        <w:t>Kogi</w:t>
+      </w:r>
+      <w:r>
+        <w:rPr>
+          <w:lang w:val="en-US" w:eastAsia="ar-SA"/>
+        </w:rPr>
+        <w:t>splash_desktop_a</w:t>
+      </w:r>
+      <w:proofErr w:type="spellEnd"/>
+    </w:p>
+    <w:p>
+      <w:pPr>
+        <w:rPr>
+          <w:lang w:val="en-US" w:eastAsia="ar-SA"/>
+        </w:rPr>
+      </w:pPr>
+      <w:r>
+        <w:rPr>
+          <w:lang w:val="en-US" w:eastAsia="ar-SA"/>
+        </w:rPr>
+        <w:tab/>
+        <w:t xml:space="preserve">- </w:t>
+      </w:r>
+      <w:proofErr w:type="spellStart"/>
+      <w:r>
+        <w:rPr>
+          <w:lang w:val="en-US" w:eastAsia="ar-SA"/>
+        </w:rPr>
+        <w:t>Ondo</w:t>
+      </w:r>
+      <w:r>
+        <w:rPr>
+          <w:lang w:val="en-US" w:eastAsia="ar-SA"/>
+        </w:rPr>
+        <w:t>splash_desktop_a</w:t>
+      </w:r>
+      <w:proofErr w:type="spellEnd"/>
+    </w:p>
+    <w:p>
+      <w:pPr>
+        <w:rPr>
+          <w:lang w:val="en-US" w:eastAsia="ar-SA"/>
+        </w:rPr>
+      </w:pPr>
+      <w:r>
+        <w:rPr>
+          <w:lang w:val="en-US" w:eastAsia="ar-SA"/>
+        </w:rPr>
+        <w:t>Under</w:t>
+      </w:r>
+      <w:r>
+        <w:rPr>
+          <w:lang w:val="en-US" w:eastAsia="ar-SA"/>
+        </w:rPr>
+        <w:t xml:space="preserve"> </w:t>
+      </w:r>
+      <w:r>
+        <w:rPr>
+          <w:b/>
+          <w:bCs/>
+          <w:lang w:val="en-US" w:eastAsia="ar-SA"/>
+        </w:rPr>
+        <w:t xml:space="preserve">Client </w:t>
+      </w:r>
+      <w:r>
+        <w:rPr>
+          <w:b/>
+          <w:bCs/>
+          <w:lang w:val="en-US" w:eastAsia="ar-SA"/>
+        </w:rPr>
+        <w:t>Admin</w:t>
+      </w:r>
+      <w:r>
+        <w:rPr>
+          <w:b/>
+          <w:bCs/>
+          <w:lang w:val="en-US" w:eastAsia="ar-SA"/>
+        </w:rPr>
+        <w:sym w:font="Wingdings" w:char="F0E8"/>
+      </w:r>
+      <w:r>
+        <w:rPr>
+          <w:b/>
+          <w:bCs/>
+          <w:lang w:val="en-US" w:eastAsia="ar-SA"/>
+        </w:rPr>
+        <w:t>Other Sources</w:t>
+      </w:r>
+      <w:r>
+        <w:rPr>
+          <w:b/>
+          <w:bCs/>
+          <w:lang w:val="en-US" w:eastAsia="ar-SA"/>
+        </w:rPr>
+        <w:sym w:font="Wingdings" w:char="F0E8"/>
+      </w:r>
+      <w:proofErr w:type="spellStart"/>
+      <w:r>
+        <w:rPr>
+          <w:b/>
+          <w:bCs/>
+          <w:lang w:val="en-US" w:eastAsia="ar-SA"/>
+        </w:rPr>
+        <w:t>src</w:t>
+      </w:r>
+      <w:proofErr w:type="spellEnd"/>
+      <w:r>
+        <w:rPr>
+          <w:b/>
+          <w:bCs/>
+          <w:lang w:val="en-US" w:eastAsia="ar-SA"/>
+        </w:rPr>
+        <w:t>/main/resources</w:t>
+      </w:r>
+      <w:r>
+        <w:rPr>
+          <w:b/>
+          <w:bCs/>
+          <w:lang w:val="en-US" w:eastAsia="ar-SA"/>
+        </w:rPr>
+        <w:sym w:font="Wingdings" w:char="F0E8"/>
+      </w:r>
+      <w:proofErr w:type="spellStart"/>
+      <w:r>
+        <w:rPr>
+          <w:b/>
+          <w:bCs/>
+          <w:lang w:val="en-US" w:eastAsia="ar-SA"/>
+        </w:rPr>
+        <w:t>images.sola</w:t>
+      </w:r>
+      <w:proofErr w:type="spellEnd"/>
+      <w:r>
+        <w:rPr>
+          <w:lang w:val="en-US" w:eastAsia="ar-SA"/>
+        </w:rPr>
+        <w:t xml:space="preserve"> </w:t>
+      </w:r>
+      <w:r>
+        <w:rPr>
+          <w:lang w:val="en-US" w:eastAsia="ar-SA"/>
+        </w:rPr>
+        <w:t xml:space="preserve">package </w:t>
+      </w:r>
+      <w:r>
+        <w:rPr>
+          <w:lang w:val="en-US" w:eastAsia="ar-SA"/>
+        </w:rPr>
+        <w:t xml:space="preserve">there </w:t>
+      </w:r>
+      <w:r>
+        <w:rPr>
+          <w:lang w:val="en-US" w:eastAsia="ar-SA"/>
+        </w:rPr>
+        <w:t>is one .</w:t>
+      </w:r>
+      <w:proofErr w:type="spellStart"/>
+      <w:r>
+        <w:rPr>
+          <w:lang w:val="en-US" w:eastAsia="ar-SA"/>
+        </w:rPr>
+        <w:t>png</w:t>
+      </w:r>
+      <w:proofErr w:type="spellEnd"/>
+      <w:r>
+        <w:rPr>
+          <w:lang w:val="en-US" w:eastAsia="ar-SA"/>
+        </w:rPr>
+        <w:t xml:space="preserve"> image for each </w:t>
+      </w:r>
+      <w:proofErr w:type="spellStart"/>
+      <w:r>
+        <w:rPr>
+          <w:lang w:val="en-US" w:eastAsia="ar-SA"/>
+        </w:rPr>
+        <w:t>splashscreen</w:t>
+      </w:r>
+      <w:proofErr w:type="spellEnd"/>
+    </w:p>
+    <w:p>
+      <w:pPr>
+        <w:rPr>
+          <w:lang w:val="en-US" w:eastAsia="ar-SA"/>
+        </w:rPr>
+      </w:pPr>
+      <w:r>
+        <w:rPr>
+          <w:lang w:val="en-US" w:eastAsia="ar-SA"/>
+        </w:rPr>
+        <w:t xml:space="preserve">Thus, at the moment </w:t>
+      </w:r>
+      <w:r>
+        <w:rPr>
+          <w:lang w:val="en-US" w:eastAsia="ar-SA"/>
+        </w:rPr>
+        <w:t>there are the following splash-screen images</w:t>
+      </w:r>
+      <w:r>
+        <w:rPr>
+          <w:lang w:val="en-US" w:eastAsia="ar-SA"/>
+        </w:rPr>
+        <w:t>:</w:t>
+      </w:r>
+    </w:p>
+    <w:p>
+      <w:pPr>
+        <w:rPr>
+          <w:lang w:val="en-US" w:eastAsia="ar-SA"/>
+        </w:rPr>
+      </w:pPr>
+      <w:r>
+        <w:rPr>
+          <w:lang w:val="en-US" w:eastAsia="ar-SA"/>
+        </w:rPr>
+        <w:tab/>
+        <w:t xml:space="preserve">- </w:t>
+      </w:r>
+      <w:proofErr w:type="spellStart"/>
+      <w:r>
+        <w:rPr>
+          <w:lang w:val="en-US" w:eastAsia="ar-SA"/>
+        </w:rPr>
+        <w:t>CrossRiver</w:t>
+      </w:r>
+      <w:r>
+        <w:rPr>
+          <w:lang w:val="en-US" w:eastAsia="ar-SA"/>
+        </w:rPr>
+        <w:t>splash_admin_a</w:t>
+      </w:r>
+      <w:proofErr w:type="spellEnd"/>
+    </w:p>
+    <w:p>
+      <w:pPr>
+        <w:rPr>
+          <w:lang w:val="en-US" w:eastAsia="ar-SA"/>
+        </w:rPr>
+      </w:pPr>
+      <w:r>
+        <w:rPr>
+          <w:lang w:val="en-US" w:eastAsia="ar-SA"/>
+        </w:rPr>
+        <w:tab/>
+        <w:t xml:space="preserve">- </w:t>
+      </w:r>
+      <w:proofErr w:type="spellStart"/>
+      <w:r>
+        <w:rPr>
+          <w:lang w:val="en-US" w:eastAsia="ar-SA"/>
+        </w:rPr>
+        <w:t>Jigawa</w:t>
+      </w:r>
+      <w:r>
+        <w:rPr>
+          <w:lang w:val="en-US" w:eastAsia="ar-SA"/>
+        </w:rPr>
+        <w:t>splash_admin_a</w:t>
+      </w:r>
+      <w:proofErr w:type="spellEnd"/>
+    </w:p>
+    <w:p>
+      <w:pPr>
+        <w:rPr>
+          <w:lang w:val="en-US" w:eastAsia="ar-SA"/>
+        </w:rPr>
+      </w:pPr>
+      <w:r>
+        <w:rPr>
+          <w:lang w:val="en-US" w:eastAsia="ar-SA"/>
+        </w:rPr>
+        <w:tab/>
+        <w:t xml:space="preserve">- </w:t>
+      </w:r>
+      <w:proofErr w:type="spellStart"/>
+      <w:r>
+        <w:rPr>
+          <w:lang w:val="en-US" w:eastAsia="ar-SA"/>
+        </w:rPr>
+        <w:t>Kaduna</w:t>
+      </w:r>
+      <w:r>
+        <w:rPr>
+          <w:lang w:val="en-US" w:eastAsia="ar-SA"/>
+        </w:rPr>
+        <w:t>splash_admin_a</w:t>
+      </w:r>
+      <w:proofErr w:type="spellEnd"/>
+    </w:p>
+    <w:p>
+      <w:pPr>
+        <w:rPr>
+          <w:lang w:val="en-US" w:eastAsia="ar-SA"/>
+        </w:rPr>
+      </w:pPr>
+      <w:r>
+        <w:rPr>
+          <w:lang w:val="en-US" w:eastAsia="ar-SA"/>
+        </w:rPr>
+        <w:tab/>
+        <w:t xml:space="preserve">- </w:t>
+      </w:r>
+      <w:proofErr w:type="spellStart"/>
+      <w:r>
+        <w:rPr>
+          <w:lang w:val="en-US" w:eastAsia="ar-SA"/>
+        </w:rPr>
+        <w:t>Kano</w:t>
+      </w:r>
+      <w:r>
+        <w:rPr>
+          <w:lang w:val="en-US" w:eastAsia="ar-SA"/>
+        </w:rPr>
+        <w:t>splash_admin_a</w:t>
+      </w:r>
+      <w:proofErr w:type="spellEnd"/>
+    </w:p>
+    <w:p>
+      <w:pPr>
+        <w:rPr>
+          <w:lang w:val="en-US" w:eastAsia="ar-SA"/>
+        </w:rPr>
+      </w:pPr>
+      <w:r>
+        <w:rPr>
+          <w:lang w:val="en-US" w:eastAsia="ar-SA"/>
+        </w:rPr>
+        <w:tab/>
+        <w:t xml:space="preserve">- </w:t>
+      </w:r>
+      <w:proofErr w:type="spellStart"/>
+      <w:r>
+        <w:rPr>
+          <w:lang w:val="en-US" w:eastAsia="ar-SA"/>
+        </w:rPr>
+        <w:t>Kogi</w:t>
+      </w:r>
+      <w:r>
+        <w:rPr>
+          <w:lang w:val="en-US" w:eastAsia="ar-SA"/>
+        </w:rPr>
+        <w:t>splash_admin_a</w:t>
+      </w:r>
+      <w:proofErr w:type="spellEnd"/>
+    </w:p>
+    <w:p>
+      <w:pPr>
+        <w:rPr>
+          <w:lang w:val="en-US" w:eastAsia="ar-SA"/>
+        </w:rPr>
+      </w:pPr>
+      <w:r>
+        <w:rPr>
+          <w:lang w:val="en-US" w:eastAsia="ar-SA"/>
+        </w:rPr>
+        <w:tab/>
+        <w:t xml:space="preserve">- </w:t>
+      </w:r>
+      <w:proofErr w:type="spellStart"/>
+      <w:r>
+        <w:rPr>
+          <w:lang w:val="en-US" w:eastAsia="ar-SA"/>
+        </w:rPr>
+        <w:t>Ondo</w:t>
+      </w:r>
+      <w:r>
+        <w:rPr>
+          <w:lang w:val="en-US" w:eastAsia="ar-SA"/>
+        </w:rPr>
+        <w:t>splash_admin_a</w:t>
+      </w:r>
+      <w:proofErr w:type="spellEnd"/>
+    </w:p>
+    <w:p>
+      <w:pPr>
+        <w:rPr>
+          <w:lang w:val="en-US" w:eastAsia="ar-SA"/>
+        </w:rPr>
+      </w:pPr>
+    </w:p>
+    <w:p>
+      <w:pPr>
         <w:pStyle w:val="Heading4"/>
         <w:numPr>
           <w:ilvl w:val="0"/>
@@ -2935,7 +3732,6 @@
           <w:szCs w:val="22"/>
           <w:lang w:val="en-US" w:eastAsia="ar-SA"/>
         </w:rPr>
-        <w:lastRenderedPageBreak/>
         <w:t>Client</w:t>
       </w:r>
       <w:r>
@@ -2952,7 +3748,7 @@
           <w:szCs w:val="22"/>
           <w:lang w:val="en-US" w:eastAsia="ar-SA"/>
         </w:rPr>
-        <w:t xml:space="preserve"> Desktop</w:t>
+        <w:t xml:space="preserve"> </w:t>
       </w:r>
       <w:r>
         <w:rPr>
@@ -2960,7 +3756,7 @@
           <w:szCs w:val="22"/>
           <w:lang w:val="en-US" w:eastAsia="ar-SA"/>
         </w:rPr>
-        <w:t xml:space="preserve"> &amp; Admin</w:t>
+        <w:t>Reports</w:t>
       </w:r>
     </w:p>
     <w:p>
@@ -2969,33 +3765,45 @@
           <w:lang w:val="en-US" w:eastAsia="ar-SA"/>
         </w:rPr>
       </w:pPr>
-      <w:proofErr w:type="gramStart"/>
-      <w:r>
-        <w:rPr>
-          <w:lang w:val="en-US" w:eastAsia="ar-SA"/>
-        </w:rPr>
-        <w:t>Clients</w:t>
-      </w:r>
-      <w:proofErr w:type="gramEnd"/>
-      <w:r>
-        <w:rPr>
-          <w:lang w:val="en-US" w:eastAsia="ar-SA"/>
-        </w:rPr>
-        <w:t xml:space="preserve"> Desktop project has been customized in order to retrieve the </w:t>
+      <w:r>
+        <w:rPr>
+          <w:lang w:val="en-US" w:eastAsia="ar-SA"/>
+        </w:rPr>
+        <w:t>Clients Reports project has been customized in order to retrieve the r</w:t>
+      </w:r>
+      <w:r>
+        <w:rPr>
+          <w:lang w:val="en-US" w:eastAsia="ar-SA"/>
+        </w:rPr>
+        <w:t xml:space="preserve">eports customized by each state and to customize some of the </w:t>
       </w:r>
       <w:proofErr w:type="spellStart"/>
       <w:r>
         <w:rPr>
           <w:lang w:val="en-US" w:eastAsia="ar-SA"/>
         </w:rPr>
-        <w:t>splashscreen</w:t>
+        <w:t>png</w:t>
       </w:r>
       <w:proofErr w:type="spellEnd"/>
       <w:r>
         <w:rPr>
           <w:lang w:val="en-US" w:eastAsia="ar-SA"/>
         </w:rPr>
-        <w:t xml:space="preserve"> customized by each state.</w:t>
+        <w:t xml:space="preserve"> and </w:t>
+      </w:r>
+      <w:proofErr w:type="spellStart"/>
+      <w:r>
+        <w:rPr>
+          <w:lang w:val="en-US" w:eastAsia="ar-SA"/>
+        </w:rPr>
+        <w:t>svg</w:t>
+      </w:r>
+      <w:proofErr w:type="spellEnd"/>
+      <w:r>
+        <w:rPr>
+          <w:lang w:val="en-US" w:eastAsia="ar-SA"/>
+        </w:rPr>
+        <w:t xml:space="preserve"> used.</w:t>
       </w:r>
     </w:p>
     <w:p>
@@ -3022,7 +3830,7 @@
           <w:bCs/>
           <w:lang w:val="en-US" w:eastAsia="ar-SA"/>
         </w:rPr>
-        <w:t xml:space="preserve">Client </w:t>
+        <w:t>Client Report</w:t>
       </w:r>
       <w:r>
         <w:rPr>
@@ -3030,7 +3838,7 @@
           <w:bCs/>
           <w:lang w:val="en-US" w:eastAsia="ar-SA"/>
         </w:rPr>
-        <w:t>Desktop</w:t>
+        <w:sym w:font="Wingdings" w:char="F0E8"/>
       </w:r>
       <w:r>
         <w:rPr>
@@ -3038,7 +3846,7 @@
           <w:bCs/>
           <w:lang w:val="en-US" w:eastAsia="ar-SA"/>
         </w:rPr>
-        <w:sym w:font="Wingdings" w:char="F0E8"/>
+        <w:t>Other Sources</w:t>
       </w:r>
       <w:r>
         <w:rPr>
@@ -3046,96 +3854,111 @@
           <w:bCs/>
           <w:lang w:val="en-US" w:eastAsia="ar-SA"/>
         </w:rPr>
-        <w:t>Other Sources</w:t>
-      </w:r>
+        <w:sym w:font="Wingdings" w:char="F0E8"/>
+      </w:r>
+      <w:proofErr w:type="spellStart"/>
       <w:r>
         <w:rPr>
           <w:b/>
           <w:bCs/>
           <w:lang w:val="en-US" w:eastAsia="ar-SA"/>
         </w:rPr>
-        <w:sym w:font="Wingdings" w:char="F0E8"/>
-      </w:r>
-      <w:proofErr w:type="spellStart"/>
+        <w:t>src</w:t>
+      </w:r>
+      <w:proofErr w:type="spellEnd"/>
       <w:r>
         <w:rPr>
           <w:b/>
           <w:bCs/>
           <w:lang w:val="en-US" w:eastAsia="ar-SA"/>
         </w:rPr>
-        <w:t>src</w:t>
+        <w:t>/main/resources</w:t>
+      </w:r>
+      <w:r>
+        <w:rPr>
+          <w:lang w:val="en-US" w:eastAsia="ar-SA"/>
+        </w:rPr>
+        <w:t xml:space="preserve"> there are few other folders in addition to the standard resources (</w:t>
+      </w:r>
+      <w:proofErr w:type="spellStart"/>
+      <w:r>
+        <w:rPr>
+          <w:lang w:val="en-US" w:eastAsia="ar-SA"/>
+        </w:rPr>
+        <w:t>images</w:t>
+      </w:r>
+      <w:proofErr w:type="gramStart"/>
+      <w:r>
+        <w:rPr>
+          <w:lang w:val="en-US" w:eastAsia="ar-SA"/>
+        </w:rPr>
+        <w:t>,org</w:t>
       </w:r>
       <w:proofErr w:type="spellEnd"/>
-      <w:r>
-        <w:rPr>
-          <w:b/>
-          <w:bCs/>
-          <w:lang w:val="en-US" w:eastAsia="ar-SA"/>
-        </w:rPr>
-        <w:t>/main/resources</w:t>
-      </w:r>
-      <w:r>
-        <w:rPr>
-          <w:b/>
-          <w:bCs/>
-          <w:lang w:val="en-US" w:eastAsia="ar-SA"/>
-        </w:rPr>
-        <w:sym w:font="Wingdings" w:char="F0E8"/>
+      <w:proofErr w:type="gramEnd"/>
+      <w:r>
+        <w:rPr>
+          <w:lang w:val="en-US" w:eastAsia="ar-SA"/>
+        </w:rPr>
+        <w:t xml:space="preserve"> and reports), one for each state which contain the reports specific to that state</w:t>
+      </w:r>
+      <w:r>
+        <w:rPr>
+          <w:lang w:val="en-US" w:eastAsia="ar-SA"/>
+        </w:rPr>
+        <w:t>.</w:t>
+      </w:r>
+      <w:r>
+        <w:rPr>
+          <w:lang w:val="en-US" w:eastAsia="ar-SA"/>
+        </w:rPr>
+        <w:t xml:space="preserve"> </w:t>
+      </w:r>
+    </w:p>
+    <w:p>
+      <w:pPr>
+        <w:rPr>
+          <w:lang w:val="en-US" w:eastAsia="ar-SA"/>
+        </w:rPr>
+      </w:pPr>
+      <w:r>
+        <w:rPr>
+          <w:lang w:val="en-US" w:eastAsia="ar-SA"/>
+        </w:rPr>
+        <w:t xml:space="preserve">Thus, at the moment </w:t>
+      </w:r>
+      <w:r>
+        <w:rPr>
+          <w:lang w:val="en-US" w:eastAsia="ar-SA"/>
+        </w:rPr>
+        <w:t>there are the following sub</w:t>
+      </w:r>
+      <w:r>
+        <w:rPr>
+          <w:lang w:val="en-US" w:eastAsia="ar-SA"/>
+        </w:rPr>
+        <w:t>folders:</w:t>
+      </w:r>
+    </w:p>
+    <w:p>
+      <w:pPr>
+        <w:rPr>
+          <w:lang w:val="en-US" w:eastAsia="ar-SA"/>
+        </w:rPr>
+      </w:pPr>
+      <w:r>
+        <w:rPr>
+          <w:lang w:val="en-US" w:eastAsia="ar-SA"/>
+        </w:rPr>
+        <w:tab/>
+        <w:t xml:space="preserve">- </w:t>
       </w:r>
       <w:proofErr w:type="spellStart"/>
       <w:r>
         <w:rPr>
-          <w:b/>
-          <w:bCs/>
-          <w:lang w:val="en-US" w:eastAsia="ar-SA"/>
-        </w:rPr>
-        <w:t>images.sola</w:t>
-      </w:r>
-      <w:proofErr w:type="spellEnd"/>
-      <w:r>
-        <w:rPr>
-          <w:lang w:val="en-US" w:eastAsia="ar-SA"/>
-        </w:rPr>
-        <w:t xml:space="preserve"> </w:t>
-      </w:r>
-      <w:r>
-        <w:rPr>
-          <w:lang w:val="en-US" w:eastAsia="ar-SA"/>
-        </w:rPr>
-        <w:t xml:space="preserve">package </w:t>
-      </w:r>
-      <w:r>
-        <w:rPr>
-          <w:lang w:val="en-US" w:eastAsia="ar-SA"/>
-        </w:rPr>
-        <w:t xml:space="preserve">there </w:t>
-      </w:r>
-      <w:r>
-        <w:rPr>
-          <w:lang w:val="en-US" w:eastAsia="ar-SA"/>
-        </w:rPr>
-        <w:t>is one .</w:t>
-      </w:r>
-      <w:proofErr w:type="spellStart"/>
-      <w:r>
-        <w:rPr>
-          <w:lang w:val="en-US" w:eastAsia="ar-SA"/>
-        </w:rPr>
-        <w:t>png</w:t>
-      </w:r>
-      <w:proofErr w:type="spellEnd"/>
-      <w:r>
-        <w:rPr>
-          <w:lang w:val="en-US" w:eastAsia="ar-SA"/>
-        </w:rPr>
-        <w:t xml:space="preserve"> image for each </w:t>
-      </w:r>
-      <w:proofErr w:type="spellStart"/>
-      <w:r>
-        <w:rPr>
-          <w:lang w:val="en-US" w:eastAsia="ar-SA"/>
-        </w:rPr>
-        <w:t>splashscreen</w:t>
+          <w:lang w:val="en-US" w:eastAsia="ar-SA"/>
+        </w:rPr>
+        <w:t>CrossRiver</w:t>
       </w:r>
       <w:proofErr w:type="spellEnd"/>
     </w:p>
@@ -3149,43 +3972,6 @@
         <w:rPr>
           <w:lang w:val="en-US" w:eastAsia="ar-SA"/>
         </w:rPr>
-        <w:t xml:space="preserve">Thus, at the moment </w:t>
-      </w:r>
-      <w:r>
-        <w:rPr>
-          <w:lang w:val="en-US" w:eastAsia="ar-SA"/>
-        </w:rPr>
-        <w:t>there are the following splash</w:t>
-      </w:r>
-      <w:r>
-        <w:rPr>
-          <w:lang w:val="en-US" w:eastAsia="ar-SA"/>
-        </w:rPr>
-        <w:t>-</w:t>
-      </w:r>
-      <w:r>
-        <w:rPr>
-          <w:lang w:val="en-US" w:eastAsia="ar-SA"/>
-        </w:rPr>
-        <w:t>screen images</w:t>
-      </w:r>
-      <w:r>
-        <w:rPr>
-          <w:lang w:val="en-US" w:eastAsia="ar-SA"/>
-        </w:rPr>
-        <w:t>:</w:t>
-      </w:r>
-    </w:p>
-    <w:p>
-      <w:pPr>
-        <w:rPr>
-          <w:lang w:val="en-US" w:eastAsia="ar-SA"/>
-        </w:rPr>
-      </w:pPr>
-      <w:r>
-        <w:rPr>
-          <w:lang w:val="en-US" w:eastAsia="ar-SA"/>
-        </w:rPr>
         <w:tab/>
         <w:t xml:space="preserve">- </w:t>
       </w:r>
@@ -3194,13 +3980,7 @@
         <w:rPr>
           <w:lang w:val="en-US" w:eastAsia="ar-SA"/>
         </w:rPr>
-        <w:t>CrossRiver</w:t>
-      </w:r>
-      <w:r>
-        <w:rPr>
-          <w:lang w:val="en-US" w:eastAsia="ar-SA"/>
-        </w:rPr>
-        <w:t>splash_desktop_a</w:t>
+        <w:t>Jigawa</w:t>
       </w:r>
       <w:proofErr w:type="spellEnd"/>
     </w:p>
@@ -3215,6 +3995,35 @@
           <w:lang w:val="en-US" w:eastAsia="ar-SA"/>
         </w:rPr>
         <w:tab/>
+        <w:t>- Kaduna</w:t>
+      </w:r>
+    </w:p>
+    <w:p>
+      <w:pPr>
+        <w:rPr>
+          <w:lang w:val="en-US" w:eastAsia="ar-SA"/>
+        </w:rPr>
+      </w:pPr>
+      <w:r>
+        <w:rPr>
+          <w:lang w:val="en-US" w:eastAsia="ar-SA"/>
+        </w:rPr>
+        <w:lastRenderedPageBreak/>
+        <w:tab/>
+        <w:t>- Kano</w:t>
+      </w:r>
+    </w:p>
+    <w:p>
+      <w:pPr>
+        <w:rPr>
+          <w:lang w:val="en-US" w:eastAsia="ar-SA"/>
+        </w:rPr>
+      </w:pPr>
+      <w:r>
+        <w:rPr>
+          <w:lang w:val="en-US" w:eastAsia="ar-SA"/>
+        </w:rPr>
+        <w:tab/>
         <w:t xml:space="preserve">- </w:t>
       </w:r>
       <w:proofErr w:type="spellStart"/>
@@ -3222,13 +4031,7 @@
         <w:rPr>
           <w:lang w:val="en-US" w:eastAsia="ar-SA"/>
         </w:rPr>
-        <w:t>Jigawa</w:t>
-      </w:r>
-      <w:r>
-        <w:rPr>
-          <w:lang w:val="en-US" w:eastAsia="ar-SA"/>
-        </w:rPr>
-        <w:t>splash_desktop_a</w:t>
+        <w:t>Kogi</w:t>
       </w:r>
       <w:proofErr w:type="spellEnd"/>
     </w:p>
@@ -3250,13 +4053,7 @@
         <w:rPr>
           <w:lang w:val="en-US" w:eastAsia="ar-SA"/>
         </w:rPr>
-        <w:t>Kaduna</w:t>
-      </w:r>
-      <w:r>
-        <w:rPr>
-          <w:lang w:val="en-US" w:eastAsia="ar-SA"/>
-        </w:rPr>
-        <w:t>splash_desktop_a</w:t>
+        <w:t>Ondo</w:t>
       </w:r>
       <w:proofErr w:type="spellEnd"/>
     </w:p>
@@ -3273,18 +4070,148 @@
         <w:tab/>
         <w:t xml:space="preserve">- </w:t>
       </w:r>
+      <w:proofErr w:type="gramStart"/>
+      <w:r>
+        <w:rPr>
+          <w:lang w:val="en-US" w:eastAsia="ar-SA"/>
+        </w:rPr>
+        <w:t>images</w:t>
+      </w:r>
+      <w:proofErr w:type="gramEnd"/>
+    </w:p>
+    <w:p>
+      <w:pPr>
+        <w:rPr>
+          <w:lang w:val="en-US" w:eastAsia="ar-SA"/>
+        </w:rPr>
+      </w:pPr>
+      <w:r>
+        <w:rPr>
+          <w:lang w:val="en-US" w:eastAsia="ar-SA"/>
+        </w:rPr>
+        <w:tab/>
+        <w:t xml:space="preserve">- </w:t>
+      </w:r>
+      <w:proofErr w:type="gramStart"/>
+      <w:r>
+        <w:rPr>
+          <w:lang w:val="en-US" w:eastAsia="ar-SA"/>
+        </w:rPr>
+        <w:t>org</w:t>
+      </w:r>
+      <w:proofErr w:type="gramEnd"/>
+    </w:p>
+    <w:p>
+      <w:pPr>
+        <w:rPr>
+          <w:lang w:val="en-US" w:eastAsia="ar-SA"/>
+        </w:rPr>
+      </w:pPr>
+      <w:r>
+        <w:rPr>
+          <w:lang w:val="en-US" w:eastAsia="ar-SA"/>
+        </w:rPr>
+        <w:tab/>
+        <w:t xml:space="preserve">- </w:t>
+      </w:r>
+      <w:proofErr w:type="gramStart"/>
+      <w:r>
+        <w:rPr>
+          <w:lang w:val="en-US" w:eastAsia="ar-SA"/>
+        </w:rPr>
+        <w:t>report</w:t>
+      </w:r>
+      <w:proofErr w:type="gramEnd"/>
+    </w:p>
+    <w:p>
+      <w:pPr>
+        <w:rPr>
+          <w:lang w:val="en-US" w:eastAsia="ar-SA"/>
+        </w:rPr>
+      </w:pPr>
+    </w:p>
+    <w:p>
+      <w:pPr>
+        <w:rPr>
+          <w:lang w:val="en-US" w:eastAsia="ar-SA"/>
+        </w:rPr>
+      </w:pPr>
+      <w:r>
+        <w:rPr>
+          <w:lang w:val="en-US" w:eastAsia="ar-SA"/>
+        </w:rPr>
+        <w:t>Under each of the &lt;state&gt; folder there are the reports customized by each state:</w:t>
+      </w:r>
+    </w:p>
+    <w:p>
+      <w:pPr>
+        <w:rPr>
+          <w:b/>
+          <w:bCs/>
+          <w:u w:val="single"/>
+          <w:lang w:val="en-US" w:eastAsia="ar-SA"/>
+        </w:rPr>
+      </w:pPr>
+      <w:proofErr w:type="gramStart"/>
+      <w:r>
+        <w:rPr>
+          <w:b/>
+          <w:bCs/>
+          <w:u w:val="single"/>
+          <w:lang w:val="en-US" w:eastAsia="ar-SA"/>
+        </w:rPr>
+        <w:t>e.g.</w:t>
+      </w:r>
+      <w:proofErr w:type="gramEnd"/>
+      <w:r>
+        <w:rPr>
+          <w:b/>
+          <w:bCs/>
+          <w:u w:val="single"/>
+          <w:lang w:val="en-US" w:eastAsia="ar-SA"/>
+        </w:rPr>
+        <w:t xml:space="preserve"> </w:t>
+      </w:r>
+    </w:p>
+    <w:p>
+      <w:pPr>
+        <w:ind w:left="709"/>
+        <w:rPr>
+          <w:lang w:val="en-US" w:eastAsia="ar-SA"/>
+        </w:rPr>
+      </w:pPr>
+      <w:r>
+        <w:rPr>
+          <w:lang w:val="en-US" w:eastAsia="ar-SA"/>
+        </w:rPr>
+        <w:t xml:space="preserve"> </w:t>
+      </w:r>
+      <w:r>
+        <w:rPr>
+          <w:lang w:val="en-US" w:eastAsia="ar-SA"/>
+        </w:rPr>
+        <w:t xml:space="preserve"> - PD listings</w:t>
+      </w:r>
+    </w:p>
+    <w:p>
+      <w:pPr>
+        <w:rPr>
+          <w:lang w:val="en-US" w:eastAsia="ar-SA"/>
+        </w:rPr>
+      </w:pPr>
+      <w:r>
+        <w:rPr>
+          <w:lang w:val="en-US" w:eastAsia="ar-SA"/>
+        </w:rPr>
+        <w:tab/>
+        <w:t xml:space="preserve">  - </w:t>
+      </w:r>
       <w:proofErr w:type="spellStart"/>
       <w:r>
         <w:rPr>
           <w:lang w:val="en-US" w:eastAsia="ar-SA"/>
         </w:rPr>
-        <w:t>Kano</w:t>
-      </w:r>
-      <w:r>
-        <w:rPr>
-          <w:lang w:val="en-US" w:eastAsia="ar-SA"/>
-        </w:rPr>
-        <w:t>splash_desktop_a</w:t>
+        <w:t>CofO</w:t>
       </w:r>
       <w:proofErr w:type="spellEnd"/>
     </w:p>
@@ -3299,887 +4226,159 @@
           <w:lang w:val="en-US" w:eastAsia="ar-SA"/>
         </w:rPr>
         <w:tab/>
-        <w:t xml:space="preserve">- </w:t>
+        <w:t xml:space="preserve">  - SLTR PLAN</w:t>
+      </w:r>
+    </w:p>
+    <w:p>
+      <w:pPr>
+        <w:rPr>
+          <w:lang w:val="en-NZ" w:eastAsia="ar-SA"/>
+        </w:rPr>
+      </w:pPr>
+    </w:p>
+    <w:p>
+      <w:pPr>
+        <w:rPr>
+          <w:lang w:val="en-NZ" w:eastAsia="ar-SA"/>
+        </w:rPr>
+      </w:pPr>
+    </w:p>
+    <w:p>
+      <w:r>
+        <w:rPr>
+          <w:lang w:val="en-US" w:eastAsia="ar-SA"/>
+        </w:rPr>
+        <w:t>Under</w:t>
+      </w:r>
+      <w:r>
+        <w:rPr>
+          <w:lang w:val="en-US" w:eastAsia="ar-SA"/>
+        </w:rPr>
+        <w:t xml:space="preserve"> </w:t>
+      </w:r>
+      <w:r>
+        <w:rPr>
+          <w:b/>
+          <w:bCs/>
+          <w:lang w:val="en-US" w:eastAsia="ar-SA"/>
+        </w:rPr>
+        <w:t>Client Report</w:t>
+      </w:r>
+      <w:r>
+        <w:rPr>
+          <w:b/>
+          <w:bCs/>
+          <w:lang w:val="en-US" w:eastAsia="ar-SA"/>
+        </w:rPr>
+        <w:sym w:font="Wingdings" w:char="F0E8"/>
+      </w:r>
+      <w:r>
+        <w:rPr>
+          <w:b/>
+          <w:bCs/>
+          <w:lang w:val="en-US" w:eastAsia="ar-SA"/>
+        </w:rPr>
+        <w:t>Other Sources</w:t>
+      </w:r>
+      <w:r>
+        <w:rPr>
+          <w:b/>
+          <w:bCs/>
+          <w:lang w:val="en-US" w:eastAsia="ar-SA"/>
+        </w:rPr>
+        <w:sym w:font="Wingdings" w:char="F0E8"/>
       </w:r>
       <w:proofErr w:type="spellStart"/>
       <w:r>
         <w:rPr>
-          <w:lang w:val="en-US" w:eastAsia="ar-SA"/>
-        </w:rPr>
-        <w:t>Kogi</w:t>
-      </w:r>
-      <w:r>
-        <w:rPr>
-          <w:lang w:val="en-US" w:eastAsia="ar-SA"/>
-        </w:rPr>
-        <w:t>splash_desktop_a</w:t>
+          <w:b/>
+          <w:bCs/>
+          <w:lang w:val="en-US" w:eastAsia="ar-SA"/>
+        </w:rPr>
+        <w:t>src</w:t>
+      </w:r>
+      <w:proofErr w:type="spellEnd"/>
+      <w:r>
+        <w:rPr>
+          <w:b/>
+          <w:bCs/>
+          <w:lang w:val="en-US" w:eastAsia="ar-SA"/>
+        </w:rPr>
+        <w:t>/main/resources</w:t>
+      </w:r>
+      <w:r>
+        <w:rPr>
+          <w:lang w:val="en-US" w:eastAsia="ar-SA"/>
+        </w:rPr>
+        <w:t xml:space="preserve"> </w:t>
+      </w:r>
+      <w:r>
+        <w:rPr>
+          <w:lang w:val="en-US" w:eastAsia="ar-SA"/>
+        </w:rPr>
+        <w:sym w:font="Wingdings" w:char="F0E8"/>
+      </w:r>
+      <w:r>
+        <w:rPr>
+          <w:lang w:val="en-US" w:eastAsia="ar-SA"/>
+        </w:rPr>
+        <w:t xml:space="preserve"> </w:t>
+      </w:r>
+      <w:proofErr w:type="spellStart"/>
+      <w:r>
+        <w:rPr>
+          <w:b/>
+          <w:bCs/>
+          <w:lang w:val="en-US" w:eastAsia="ar-SA"/>
+        </w:rPr>
+        <w:t>images.sola</w:t>
       </w:r>
       <w:proofErr w:type="spellEnd"/>
     </w:p>
     <w:p>
-      <w:pPr>
-        <w:rPr>
-          <w:lang w:val="en-US" w:eastAsia="ar-SA"/>
-        </w:rPr>
-      </w:pPr>
-      <w:r>
-        <w:rPr>
-          <w:lang w:val="en-US" w:eastAsia="ar-SA"/>
-        </w:rPr>
-        <w:tab/>
-        <w:t xml:space="preserve">- </w:t>
-      </w:r>
-      <w:proofErr w:type="spellStart"/>
-      <w:r>
-        <w:rPr>
-          <w:lang w:val="en-US" w:eastAsia="ar-SA"/>
-        </w:rPr>
-        <w:t>Ondo</w:t>
-      </w:r>
-      <w:r>
-        <w:rPr>
-          <w:lang w:val="en-US" w:eastAsia="ar-SA"/>
-        </w:rPr>
-        <w:t>splash_desktop_a</w:t>
-      </w:r>
-      <w:proofErr w:type="spellEnd"/>
+      <w:r>
+        <w:t xml:space="preserve"> there is a &lt;state&gt;logoMinistry.png for each state</w:t>
+      </w:r>
     </w:p>
     <w:p>
-      <w:pPr>
-        <w:rPr>
-          <w:lang w:val="en-US" w:eastAsia="ar-SA"/>
-        </w:rPr>
-      </w:pPr>
-      <w:r>
-        <w:rPr>
-          <w:lang w:val="en-US" w:eastAsia="ar-SA"/>
-        </w:rPr>
-        <w:t>Under</w:t>
-      </w:r>
-      <w:r>
-        <w:rPr>
-          <w:lang w:val="en-US" w:eastAsia="ar-SA"/>
-        </w:rPr>
-        <w:t xml:space="preserve"> </w:t>
-      </w:r>
-      <w:r>
-        <w:rPr>
-          <w:b/>
-          <w:bCs/>
-          <w:lang w:val="en-US" w:eastAsia="ar-SA"/>
-        </w:rPr>
-        <w:t xml:space="preserve">Client </w:t>
-      </w:r>
-      <w:r>
-        <w:rPr>
-          <w:b/>
-          <w:bCs/>
-          <w:lang w:val="en-US" w:eastAsia="ar-SA"/>
-        </w:rPr>
-        <w:t>Admin</w:t>
-      </w:r>
-      <w:r>
-        <w:rPr>
-          <w:b/>
-          <w:bCs/>
-          <w:lang w:val="en-US" w:eastAsia="ar-SA"/>
-        </w:rPr>
-        <w:sym w:font="Wingdings" w:char="F0E8"/>
-      </w:r>
-      <w:r>
-        <w:rPr>
-          <w:b/>
-          <w:bCs/>
-          <w:lang w:val="en-US" w:eastAsia="ar-SA"/>
-        </w:rPr>
-        <w:t>Other Sources</w:t>
-      </w:r>
-      <w:r>
-        <w:rPr>
-          <w:b/>
-          <w:bCs/>
-          <w:lang w:val="en-US" w:eastAsia="ar-SA"/>
-        </w:rPr>
-        <w:sym w:font="Wingdings" w:char="F0E8"/>
-      </w:r>
-      <w:proofErr w:type="spellStart"/>
-      <w:r>
-        <w:rPr>
-          <w:b/>
-          <w:bCs/>
-          <w:lang w:val="en-US" w:eastAsia="ar-SA"/>
-        </w:rPr>
-        <w:t>src</w:t>
-      </w:r>
-      <w:proofErr w:type="spellEnd"/>
-      <w:r>
-        <w:rPr>
-          <w:b/>
-          <w:bCs/>
-          <w:lang w:val="en-US" w:eastAsia="ar-SA"/>
-        </w:rPr>
-        <w:t>/main/resources</w:t>
-      </w:r>
-      <w:r>
-        <w:rPr>
-          <w:b/>
-          <w:bCs/>
-          <w:lang w:val="en-US" w:eastAsia="ar-SA"/>
-        </w:rPr>
-        <w:sym w:font="Wingdings" w:char="F0E8"/>
-      </w:r>
-      <w:proofErr w:type="spellStart"/>
-      <w:r>
-        <w:rPr>
-          <w:b/>
-          <w:bCs/>
-          <w:lang w:val="en-US" w:eastAsia="ar-SA"/>
-        </w:rPr>
-        <w:t>images.sola</w:t>
-      </w:r>
-      <w:proofErr w:type="spellEnd"/>
-      <w:r>
-        <w:rPr>
-          <w:lang w:val="en-US" w:eastAsia="ar-SA"/>
-        </w:rPr>
-        <w:t xml:space="preserve"> </w:t>
-      </w:r>
-      <w:r>
-        <w:rPr>
-          <w:lang w:val="en-US" w:eastAsia="ar-SA"/>
-        </w:rPr>
-        <w:t xml:space="preserve">package </w:t>
-      </w:r>
-      <w:r>
-        <w:rPr>
-          <w:lang w:val="en-US" w:eastAsia="ar-SA"/>
-        </w:rPr>
-        <w:t xml:space="preserve">there </w:t>
-      </w:r>
-      <w:r>
-        <w:rPr>
-          <w:lang w:val="en-US" w:eastAsia="ar-SA"/>
-        </w:rPr>
-        <w:t>is one .</w:t>
-      </w:r>
-      <w:proofErr w:type="spellStart"/>
-      <w:r>
-        <w:rPr>
-          <w:lang w:val="en-US" w:eastAsia="ar-SA"/>
-        </w:rPr>
-        <w:t>png</w:t>
-      </w:r>
-      <w:proofErr w:type="spellEnd"/>
-      <w:r>
-        <w:rPr>
-          <w:lang w:val="en-US" w:eastAsia="ar-SA"/>
-        </w:rPr>
-        <w:t xml:space="preserve"> image for each </w:t>
-      </w:r>
-      <w:proofErr w:type="spellStart"/>
-      <w:r>
-        <w:rPr>
-          <w:lang w:val="en-US" w:eastAsia="ar-SA"/>
-        </w:rPr>
-        <w:t>splashscreen</w:t>
-      </w:r>
-      <w:proofErr w:type="spellEnd"/>
+      <w:r>
+        <w:t>[09:50:21] paolapaola.work: for each state</w:t>
+      </w:r>
     </w:p>
     <w:p>
-      <w:pPr>
-        <w:rPr>
-          <w:lang w:val="en-US" w:eastAsia="ar-SA"/>
-        </w:rPr>
-      </w:pPr>
-      <w:r>
-        <w:rPr>
-          <w:lang w:val="en-US" w:eastAsia="ar-SA"/>
-        </w:rPr>
-        <w:t xml:space="preserve">Thus, at the moment </w:t>
-      </w:r>
-      <w:r>
-        <w:rPr>
-          <w:lang w:val="en-US" w:eastAsia="ar-SA"/>
-        </w:rPr>
-        <w:t>there are the following splash-screen images</w:t>
-      </w:r>
-      <w:r>
-        <w:rPr>
-          <w:lang w:val="en-US" w:eastAsia="ar-SA"/>
-        </w:rPr>
-        <w:t>:</w:t>
+      <w:r>
+        <w:t>[09:50:23] paolapaola.work: so</w:t>
       </w:r>
     </w:p>
     <w:p>
-      <w:pPr>
-        <w:rPr>
-          <w:lang w:val="en-US" w:eastAsia="ar-SA"/>
-        </w:rPr>
-      </w:pPr>
-      <w:r>
-        <w:rPr>
-          <w:lang w:val="en-US" w:eastAsia="ar-SA"/>
-        </w:rPr>
-        <w:tab/>
-        <w:t xml:space="preserve">- </w:t>
-      </w:r>
-      <w:proofErr w:type="spellStart"/>
-      <w:r>
-        <w:rPr>
-          <w:lang w:val="en-US" w:eastAsia="ar-SA"/>
-        </w:rPr>
-        <w:t>CrossRiver</w:t>
-      </w:r>
-      <w:r>
-        <w:rPr>
-          <w:lang w:val="en-US" w:eastAsia="ar-SA"/>
-        </w:rPr>
-        <w:t>splash_admin_a</w:t>
-      </w:r>
-      <w:proofErr w:type="spellEnd"/>
+      <w:r>
+        <w:t>[09:50:39] paolapaola.work: you should add also a KatsinalogoMinistry</w:t>
+      </w:r>
     </w:p>
     <w:p>
-      <w:pPr>
-        <w:rPr>
-          <w:lang w:val="en-US" w:eastAsia="ar-SA"/>
-        </w:rPr>
-      </w:pPr>
-      <w:r>
-        <w:rPr>
-          <w:lang w:val="en-US" w:eastAsia="ar-SA"/>
-        </w:rPr>
-        <w:tab/>
-        <w:t xml:space="preserve">- </w:t>
-      </w:r>
-      <w:proofErr w:type="spellStart"/>
-      <w:r>
-        <w:rPr>
-          <w:lang w:val="en-US" w:eastAsia="ar-SA"/>
-        </w:rPr>
-        <w:t>Jigawa</w:t>
-      </w:r>
-      <w:r>
-        <w:rPr>
-          <w:lang w:val="en-US" w:eastAsia="ar-SA"/>
-        </w:rPr>
-        <w:t>splash_admin_a</w:t>
-      </w:r>
-      <w:proofErr w:type="spellEnd"/>
+      <w:r>
+        <w:t>[09:50:49] paolapaola.work: with the logo for Katsina</w:t>
+      </w:r>
     </w:p>
     <w:p>
-      <w:pPr>
-        <w:rPr>
-          <w:lang w:val="en-US" w:eastAsia="ar-SA"/>
-        </w:rPr>
-      </w:pPr>
-      <w:r>
-        <w:rPr>
-          <w:lang w:val="en-US" w:eastAsia="ar-SA"/>
-        </w:rPr>
-        <w:tab/>
-        <w:t xml:space="preserve">- </w:t>
-      </w:r>
-      <w:proofErr w:type="spellStart"/>
-      <w:r>
-        <w:rPr>
-          <w:lang w:val="en-US" w:eastAsia="ar-SA"/>
-        </w:rPr>
-        <w:t>Kaduna</w:t>
-      </w:r>
-      <w:r>
-        <w:rPr>
-          <w:lang w:val="en-US" w:eastAsia="ar-SA"/>
-        </w:rPr>
-        <w:t>splash_admin_a</w:t>
-      </w:r>
-      <w:proofErr w:type="spellEnd"/>
+      <w:r>
+        <w:t>[09:51:06] klx500: thanks</w:t>
+      </w:r>
     </w:p>
     <w:p>
-      <w:pPr>
-        <w:rPr>
-          <w:lang w:val="en-US" w:eastAsia="ar-SA"/>
-        </w:rPr>
-      </w:pPr>
-      <w:r>
-        <w:rPr>
-          <w:lang w:val="en-US" w:eastAsia="ar-SA"/>
-        </w:rPr>
-        <w:tab/>
-        <w:t xml:space="preserve">- </w:t>
-      </w:r>
-      <w:proofErr w:type="spellStart"/>
-      <w:r>
-        <w:rPr>
-          <w:lang w:val="en-US" w:eastAsia="ar-SA"/>
-        </w:rPr>
-        <w:t>Kano</w:t>
-      </w:r>
-      <w:r>
-        <w:rPr>
-          <w:lang w:val="en-US" w:eastAsia="ar-SA"/>
-        </w:rPr>
-        <w:t>splash_admin_a</w:t>
-      </w:r>
-      <w:proofErr w:type="spellEnd"/>
+      <w:r>
+        <w:t>[09:51:12] paolapaola.work: you might also notice that there are few .svg</w:t>
+      </w:r>
     </w:p>
     <w:p>
-      <w:pPr>
-        <w:rPr>
-          <w:lang w:val="en-US" w:eastAsia="ar-SA"/>
-        </w:rPr>
-      </w:pPr>
-      <w:r>
-        <w:rPr>
-          <w:lang w:val="en-US" w:eastAsia="ar-SA"/>
-        </w:rPr>
-        <w:tab/>
-        <w:t xml:space="preserve">- </w:t>
-      </w:r>
-      <w:proofErr w:type="spellStart"/>
-      <w:r>
-        <w:rPr>
-          <w:lang w:val="en-US" w:eastAsia="ar-SA"/>
-        </w:rPr>
-        <w:t>Kogi</w:t>
-      </w:r>
-      <w:r>
-        <w:rPr>
-          <w:lang w:val="en-US" w:eastAsia="ar-SA"/>
-        </w:rPr>
-        <w:t>splash_admin_a</w:t>
-      </w:r>
-      <w:proofErr w:type="spellEnd"/>
+      <w:r>
+        <w:t>[09:51:45] paolapaola.work: Page1.svg</w:t>
+      </w:r>
     </w:p>
     <w:p>
-      <w:pPr>
-        <w:rPr>
-          <w:lang w:val="en-US" w:eastAsia="ar-SA"/>
-        </w:rPr>
-      </w:pPr>
-      <w:r>
-        <w:rPr>
-          <w:lang w:val="en-US" w:eastAsia="ar-SA"/>
-        </w:rPr>
-        <w:tab/>
-        <w:t xml:space="preserve">- </w:t>
-      </w:r>
-      <w:proofErr w:type="spellStart"/>
-      <w:r>
-        <w:rPr>
-          <w:lang w:val="en-US" w:eastAsia="ar-SA"/>
-        </w:rPr>
-        <w:t>Ondo</w:t>
-      </w:r>
-      <w:r>
-        <w:rPr>
-          <w:lang w:val="en-US" w:eastAsia="ar-SA"/>
-        </w:rPr>
-        <w:t>splash_admin_a</w:t>
-      </w:r>
-      <w:proofErr w:type="spellEnd"/>
-    </w:p>
-    <w:p>
-      <w:pPr>
-        <w:rPr>
-          <w:lang w:val="en-US" w:eastAsia="ar-SA"/>
-        </w:rPr>
-      </w:pPr>
-    </w:p>
-    <w:p>
-      <w:pPr>
-        <w:pStyle w:val="Heading4"/>
-        <w:numPr>
-          <w:ilvl w:val="0"/>
-          <w:numId w:val="8"/>
-        </w:numPr>
-        <w:rPr>
-          <w:sz w:val="22"/>
-          <w:szCs w:val="22"/>
-          <w:lang w:val="en-US" w:eastAsia="ar-SA"/>
-        </w:rPr>
-      </w:pPr>
-      <w:r>
-        <w:rPr>
-          <w:sz w:val="22"/>
-          <w:szCs w:val="22"/>
-          <w:lang w:val="en-US" w:eastAsia="ar-SA"/>
-        </w:rPr>
-        <w:t>Client</w:t>
-      </w:r>
-      <w:r>
-        <w:rPr>
-          <w:sz w:val="22"/>
-          <w:szCs w:val="22"/>
-          <w:lang w:val="en-US" w:eastAsia="ar-SA"/>
-        </w:rPr>
-        <w:t>s</w:t>
-      </w:r>
-      <w:r>
-        <w:rPr>
-          <w:sz w:val="22"/>
-          <w:szCs w:val="22"/>
-          <w:lang w:val="en-US" w:eastAsia="ar-SA"/>
-        </w:rPr>
-        <w:t xml:space="preserve"> </w:t>
-      </w:r>
-      <w:r>
-        <w:rPr>
-          <w:sz w:val="22"/>
-          <w:szCs w:val="22"/>
-          <w:lang w:val="en-US" w:eastAsia="ar-SA"/>
-        </w:rPr>
-        <w:t>Reports</w:t>
-      </w:r>
-    </w:p>
-    <w:p>
-      <w:pPr>
-        <w:rPr>
-          <w:lang w:val="en-US" w:eastAsia="ar-SA"/>
-        </w:rPr>
-      </w:pPr>
-      <w:r>
-        <w:rPr>
-          <w:lang w:val="en-US" w:eastAsia="ar-SA"/>
-        </w:rPr>
-        <w:t>Clients Reports project has been customized in order to retrieve the reports customized by each state.</w:t>
-      </w:r>
-    </w:p>
-    <w:p>
-      <w:pPr>
-        <w:rPr>
-          <w:lang w:val="en-US" w:eastAsia="ar-SA"/>
-        </w:rPr>
-      </w:pPr>
-      <w:r>
-        <w:rPr>
-          <w:lang w:val="en-US" w:eastAsia="ar-SA"/>
-        </w:rPr>
-        <w:t>Under</w:t>
-      </w:r>
-      <w:r>
-        <w:rPr>
-          <w:lang w:val="en-US" w:eastAsia="ar-SA"/>
-        </w:rPr>
-        <w:t xml:space="preserve"> </w:t>
-      </w:r>
-      <w:r>
-        <w:rPr>
-          <w:b/>
-          <w:bCs/>
-          <w:lang w:val="en-US" w:eastAsia="ar-SA"/>
-        </w:rPr>
-        <w:t>Client Report</w:t>
-      </w:r>
-      <w:r>
-        <w:rPr>
-          <w:b/>
-          <w:bCs/>
-          <w:lang w:val="en-US" w:eastAsia="ar-SA"/>
-        </w:rPr>
-        <w:sym w:font="Wingdings" w:char="F0E8"/>
-      </w:r>
-      <w:r>
-        <w:rPr>
-          <w:b/>
-          <w:bCs/>
-          <w:lang w:val="en-US" w:eastAsia="ar-SA"/>
-        </w:rPr>
-        <w:t>Other Sources</w:t>
-      </w:r>
-      <w:r>
-        <w:rPr>
-          <w:b/>
-          <w:bCs/>
-          <w:lang w:val="en-US" w:eastAsia="ar-SA"/>
-        </w:rPr>
-        <w:sym w:font="Wingdings" w:char="F0E8"/>
-      </w:r>
-      <w:proofErr w:type="spellStart"/>
-      <w:r>
-        <w:rPr>
-          <w:b/>
-          <w:bCs/>
-          <w:lang w:val="en-US" w:eastAsia="ar-SA"/>
-        </w:rPr>
-        <w:t>src</w:t>
-      </w:r>
-      <w:proofErr w:type="spellEnd"/>
-      <w:r>
-        <w:rPr>
-          <w:b/>
-          <w:bCs/>
-          <w:lang w:val="en-US" w:eastAsia="ar-SA"/>
-        </w:rPr>
-        <w:t>/main/resources</w:t>
-      </w:r>
-      <w:r>
-        <w:rPr>
-          <w:lang w:val="en-US" w:eastAsia="ar-SA"/>
-        </w:rPr>
-        <w:t xml:space="preserve"> there are few other folders in addition to the standard resources (</w:t>
-      </w:r>
-      <w:proofErr w:type="spellStart"/>
-      <w:r>
-        <w:rPr>
-          <w:lang w:val="en-US" w:eastAsia="ar-SA"/>
-        </w:rPr>
-        <w:t>images</w:t>
-      </w:r>
-      <w:proofErr w:type="gramStart"/>
-      <w:r>
-        <w:rPr>
-          <w:lang w:val="en-US" w:eastAsia="ar-SA"/>
-        </w:rPr>
-        <w:t>,org</w:t>
-      </w:r>
-      <w:proofErr w:type="spellEnd"/>
-      <w:proofErr w:type="gramEnd"/>
-      <w:r>
-        <w:rPr>
-          <w:lang w:val="en-US" w:eastAsia="ar-SA"/>
-        </w:rPr>
-        <w:t xml:space="preserve"> and reports), one for each state which contain the reports specific to that state</w:t>
-      </w:r>
-      <w:r>
-        <w:rPr>
-          <w:lang w:val="en-US" w:eastAsia="ar-SA"/>
-        </w:rPr>
-        <w:t>.</w:t>
-      </w:r>
-      <w:r>
-        <w:rPr>
-          <w:lang w:val="en-US" w:eastAsia="ar-SA"/>
-        </w:rPr>
-        <w:t xml:space="preserve"> </w:t>
-      </w:r>
-    </w:p>
-    <w:p>
-      <w:pPr>
-        <w:rPr>
-          <w:lang w:val="en-US" w:eastAsia="ar-SA"/>
-        </w:rPr>
-      </w:pPr>
-      <w:r>
-        <w:rPr>
-          <w:lang w:val="en-US" w:eastAsia="ar-SA"/>
-        </w:rPr>
-        <w:t xml:space="preserve">Thus, at the moment </w:t>
-      </w:r>
-      <w:r>
-        <w:rPr>
-          <w:lang w:val="en-US" w:eastAsia="ar-SA"/>
-        </w:rPr>
-        <w:t>there are the following sub</w:t>
-      </w:r>
-      <w:r>
-        <w:rPr>
-          <w:lang w:val="en-US" w:eastAsia="ar-SA"/>
-        </w:rPr>
-        <w:t>folders:</w:t>
-      </w:r>
-    </w:p>
-    <w:p>
-      <w:pPr>
-        <w:rPr>
-          <w:lang w:val="en-US" w:eastAsia="ar-SA"/>
-        </w:rPr>
-      </w:pPr>
-      <w:r>
-        <w:rPr>
-          <w:lang w:val="en-US" w:eastAsia="ar-SA"/>
-        </w:rPr>
-        <w:tab/>
-        <w:t xml:space="preserve">- </w:t>
-      </w:r>
-      <w:proofErr w:type="spellStart"/>
-      <w:r>
-        <w:rPr>
-          <w:lang w:val="en-US" w:eastAsia="ar-SA"/>
-        </w:rPr>
-        <w:t>CrossRiver</w:t>
-      </w:r>
-      <w:proofErr w:type="spellEnd"/>
-    </w:p>
-    <w:p>
-      <w:pPr>
-        <w:rPr>
-          <w:lang w:val="en-US" w:eastAsia="ar-SA"/>
-        </w:rPr>
-      </w:pPr>
-      <w:r>
-        <w:rPr>
-          <w:lang w:val="en-US" w:eastAsia="ar-SA"/>
-        </w:rPr>
-        <w:tab/>
-        <w:t xml:space="preserve">- </w:t>
-      </w:r>
-      <w:proofErr w:type="spellStart"/>
-      <w:r>
-        <w:rPr>
-          <w:lang w:val="en-US" w:eastAsia="ar-SA"/>
-        </w:rPr>
-        <w:t>Jigawa</w:t>
-      </w:r>
-      <w:proofErr w:type="spellEnd"/>
-    </w:p>
-    <w:p>
-      <w:pPr>
-        <w:rPr>
-          <w:lang w:val="en-US" w:eastAsia="ar-SA"/>
-        </w:rPr>
-      </w:pPr>
-      <w:r>
-        <w:rPr>
-          <w:lang w:val="en-US" w:eastAsia="ar-SA"/>
-        </w:rPr>
-        <w:lastRenderedPageBreak/>
-        <w:tab/>
-        <w:t>- Kaduna</w:t>
-      </w:r>
-    </w:p>
-    <w:p>
-      <w:pPr>
-        <w:rPr>
-          <w:lang w:val="en-US" w:eastAsia="ar-SA"/>
-        </w:rPr>
-      </w:pPr>
-      <w:r>
-        <w:rPr>
-          <w:lang w:val="en-US" w:eastAsia="ar-SA"/>
-        </w:rPr>
-        <w:tab/>
-        <w:t>- Kano</w:t>
-      </w:r>
-    </w:p>
-    <w:p>
-      <w:pPr>
-        <w:rPr>
-          <w:lang w:val="en-US" w:eastAsia="ar-SA"/>
-        </w:rPr>
-      </w:pPr>
-      <w:r>
-        <w:rPr>
-          <w:lang w:val="en-US" w:eastAsia="ar-SA"/>
-        </w:rPr>
-        <w:tab/>
-        <w:t xml:space="preserve">- </w:t>
-      </w:r>
-      <w:proofErr w:type="spellStart"/>
-      <w:r>
-        <w:rPr>
-          <w:lang w:val="en-US" w:eastAsia="ar-SA"/>
-        </w:rPr>
-        <w:t>Kogi</w:t>
-      </w:r>
-      <w:proofErr w:type="spellEnd"/>
-    </w:p>
-    <w:p>
-      <w:pPr>
-        <w:rPr>
-          <w:lang w:val="en-US" w:eastAsia="ar-SA"/>
-        </w:rPr>
-      </w:pPr>
-      <w:r>
-        <w:rPr>
-          <w:lang w:val="en-US" w:eastAsia="ar-SA"/>
-        </w:rPr>
-        <w:tab/>
-        <w:t xml:space="preserve">- </w:t>
-      </w:r>
-      <w:proofErr w:type="spellStart"/>
-      <w:r>
-        <w:rPr>
-          <w:lang w:val="en-US" w:eastAsia="ar-SA"/>
-        </w:rPr>
-        <w:t>Ondo</w:t>
-      </w:r>
-      <w:proofErr w:type="spellEnd"/>
-    </w:p>
-    <w:p>
-      <w:pPr>
-        <w:rPr>
-          <w:lang w:val="en-US" w:eastAsia="ar-SA"/>
-        </w:rPr>
-      </w:pPr>
-      <w:r>
-        <w:rPr>
-          <w:lang w:val="en-US" w:eastAsia="ar-SA"/>
-        </w:rPr>
-        <w:tab/>
-        <w:t xml:space="preserve">- </w:t>
-      </w:r>
-      <w:proofErr w:type="gramStart"/>
-      <w:r>
-        <w:rPr>
-          <w:lang w:val="en-US" w:eastAsia="ar-SA"/>
-        </w:rPr>
-        <w:t>images</w:t>
-      </w:r>
-      <w:proofErr w:type="gramEnd"/>
-    </w:p>
-    <w:p>
-      <w:pPr>
-        <w:rPr>
-          <w:lang w:val="en-US" w:eastAsia="ar-SA"/>
-        </w:rPr>
-      </w:pPr>
-      <w:r>
-        <w:rPr>
-          <w:lang w:val="en-US" w:eastAsia="ar-SA"/>
-        </w:rPr>
-        <w:tab/>
-        <w:t xml:space="preserve">- </w:t>
-      </w:r>
-      <w:proofErr w:type="gramStart"/>
-      <w:r>
-        <w:rPr>
-          <w:lang w:val="en-US" w:eastAsia="ar-SA"/>
-        </w:rPr>
-        <w:t>org</w:t>
-      </w:r>
-      <w:proofErr w:type="gramEnd"/>
-    </w:p>
-    <w:p>
-      <w:pPr>
-        <w:rPr>
-          <w:lang w:val="en-US" w:eastAsia="ar-SA"/>
-        </w:rPr>
-      </w:pPr>
-      <w:r>
-        <w:rPr>
-          <w:lang w:val="en-US" w:eastAsia="ar-SA"/>
-        </w:rPr>
-        <w:tab/>
-        <w:t xml:space="preserve">- </w:t>
-      </w:r>
-      <w:proofErr w:type="gramStart"/>
-      <w:r>
-        <w:rPr>
-          <w:lang w:val="en-US" w:eastAsia="ar-SA"/>
-        </w:rPr>
-        <w:t>report</w:t>
-      </w:r>
-      <w:proofErr w:type="gramEnd"/>
-    </w:p>
-    <w:p>
-      <w:pPr>
-        <w:rPr>
-          <w:lang w:val="en-US" w:eastAsia="ar-SA"/>
-        </w:rPr>
-      </w:pPr>
-    </w:p>
-    <w:p>
-      <w:pPr>
-        <w:rPr>
-          <w:lang w:val="en-US" w:eastAsia="ar-SA"/>
-        </w:rPr>
-      </w:pPr>
-      <w:r>
-        <w:rPr>
-          <w:lang w:val="en-US" w:eastAsia="ar-SA"/>
-        </w:rPr>
-        <w:t>Under each of the &lt;state&gt; folder there are the reports customized by each state:</w:t>
-      </w:r>
-    </w:p>
-    <w:p>
-      <w:pPr>
-        <w:rPr>
-          <w:b/>
-          <w:bCs/>
-          <w:u w:val="single"/>
-          <w:lang w:val="en-US" w:eastAsia="ar-SA"/>
-        </w:rPr>
-      </w:pPr>
-      <w:proofErr w:type="gramStart"/>
-      <w:r>
-        <w:rPr>
-          <w:b/>
-          <w:bCs/>
-          <w:u w:val="single"/>
-          <w:lang w:val="en-US" w:eastAsia="ar-SA"/>
-        </w:rPr>
-        <w:t>e.g.</w:t>
-      </w:r>
-      <w:proofErr w:type="gramEnd"/>
-      <w:r>
-        <w:rPr>
-          <w:b/>
-          <w:bCs/>
-          <w:u w:val="single"/>
-          <w:lang w:val="en-US" w:eastAsia="ar-SA"/>
-        </w:rPr>
-        <w:t xml:space="preserve"> </w:t>
-      </w:r>
-    </w:p>
-    <w:p>
-      <w:pPr>
-        <w:ind w:left="709"/>
-        <w:rPr>
-          <w:lang w:val="en-US" w:eastAsia="ar-SA"/>
-        </w:rPr>
-      </w:pPr>
-      <w:r>
-        <w:rPr>
-          <w:lang w:val="en-US" w:eastAsia="ar-SA"/>
-        </w:rPr>
-        <w:t xml:space="preserve"> </w:t>
-      </w:r>
-      <w:r>
-        <w:rPr>
-          <w:lang w:val="en-US" w:eastAsia="ar-SA"/>
-        </w:rPr>
-        <w:t xml:space="preserve"> - PD listings</w:t>
-      </w:r>
-    </w:p>
-    <w:p>
-      <w:pPr>
-        <w:rPr>
-          <w:lang w:val="en-US" w:eastAsia="ar-SA"/>
-        </w:rPr>
-      </w:pPr>
-      <w:r>
-        <w:rPr>
-          <w:lang w:val="en-US" w:eastAsia="ar-SA"/>
-        </w:rPr>
-        <w:tab/>
-        <w:t xml:space="preserve">  - </w:t>
-      </w:r>
-      <w:proofErr w:type="spellStart"/>
-      <w:r>
-        <w:rPr>
-          <w:lang w:val="en-US" w:eastAsia="ar-SA"/>
-        </w:rPr>
-        <w:t>CofO</w:t>
-      </w:r>
-      <w:proofErr w:type="spellEnd"/>
-    </w:p>
-    <w:p>
-      <w:pPr>
-        <w:rPr>
-          <w:lang w:val="en-US" w:eastAsia="ar-SA"/>
-        </w:rPr>
-      </w:pPr>
-      <w:r>
-        <w:rPr>
-          <w:lang w:val="en-US" w:eastAsia="ar-SA"/>
-        </w:rPr>
-        <w:tab/>
-        <w:t xml:space="preserve">  - SLTR PLAN</w:t>
-      </w:r>
-    </w:p>
-    <w:p>
-      <w:pPr>
-        <w:rPr>
-          <w:lang w:val="en-NZ" w:eastAsia="ar-SA"/>
-        </w:rPr>
-      </w:pPr>
-    </w:p>
-    <w:p>
-      <w:pPr>
-        <w:rPr>
-          <w:lang w:val="en-NZ" w:eastAsia="ar-SA"/>
-        </w:rPr>
-      </w:pPr>
+      <w:r>
+        <w:t>Page2.svg</w:t>
+      </w:r>
     </w:p>
     <w:p>
       <w:pPr>
@@ -4191,6 +4390,9 @@
         </w:rPr>
       </w:pPr>
       <w:r>
+        <w:t>Page3.svg</w:t>
+      </w:r>
+      <w:r>
         <w:br w:type="page"/>
       </w:r>
     </w:p>
@@ -4201,7 +4403,6 @@
           <w:lang w:val="en-US" w:eastAsia="ar-SA"/>
         </w:rPr>
       </w:pPr>
-      <w:bookmarkStart w:id="2" w:name="_Toc394052601"/>
       <w:r>
         <w:rPr>
           <w:lang w:val="en-US" w:eastAsia="ar-SA"/>
@@ -4221,7 +4422,6 @@
         </w:rPr>
         <w:t>NEW STATE</w:t>
       </w:r>
-      <w:bookmarkEnd w:id="2"/>
     </w:p>
     <w:p>
       <w:pPr>
@@ -5495,7 +5695,7 @@
         <w:rPr>
           <w:lang w:val="en-US" w:eastAsia="ar-SA"/>
         </w:rPr>
-        <w:t>, if any, with a new unique name under:</w:t>
+        <w:t xml:space="preserve"> under:</w:t>
       </w:r>
     </w:p>
     <w:p>
@@ -5523,6 +5723,439 @@
           <w:lang w:val="en-US" w:eastAsia="ar-SA"/>
         </w:rPr>
         <w:t>images.sola</w:t>
+      </w:r>
+      <w:proofErr w:type="spellEnd"/>
+      <w:r>
+        <w:rPr>
+          <w:b/>
+          <w:bCs/>
+          <w:lang w:val="en-US" w:eastAsia="ar-SA"/>
+        </w:rPr>
+        <w:t>:</w:t>
+      </w:r>
+    </w:p>
+    <w:p>
+      <w:pPr>
+        <w:pStyle w:val="ListParagraph"/>
+        <w:numPr>
+          <w:ilvl w:val="1"/>
+          <w:numId w:val="8"/>
+        </w:numPr>
+        <w:tabs>
+          <w:tab w:val="left" w:pos="990"/>
+        </w:tabs>
+        <w:rPr>
+          <w:b/>
+          <w:bCs/>
+          <w:lang w:val="en-US" w:eastAsia="ar-SA"/>
+        </w:rPr>
+      </w:pPr>
+      <w:r>
+        <w:rPr>
+          <w:b/>
+          <w:bCs/>
+          <w:lang w:val="en-US" w:eastAsia="ar-SA"/>
+        </w:rPr>
+        <w:lastRenderedPageBreak/>
+        <w:t>&lt;</w:t>
+      </w:r>
+      <w:proofErr w:type="spellStart"/>
+      <w:r>
+        <w:rPr>
+          <w:b/>
+          <w:bCs/>
+          <w:lang w:val="en-US" w:eastAsia="ar-SA"/>
+        </w:rPr>
+        <w:t>newState</w:t>
+      </w:r>
+      <w:proofErr w:type="spellEnd"/>
+      <w:r>
+        <w:rPr>
+          <w:b/>
+          <w:bCs/>
+          <w:lang w:val="en-US" w:eastAsia="ar-SA"/>
+        </w:rPr>
+        <w:t>&gt;</w:t>
+      </w:r>
+      <w:r>
+        <w:t>logoMinistry</w:t>
+      </w:r>
+    </w:p>
+    <w:p>
+      <w:pPr>
+        <w:tabs>
+          <w:tab w:val="left" w:pos="990"/>
+        </w:tabs>
+        <w:ind w:left="1080"/>
+        <w:rPr>
+          <w:b/>
+          <w:bCs/>
+          <w:lang w:val="en-US" w:eastAsia="ar-SA"/>
+        </w:rPr>
+      </w:pPr>
+      <w:r>
+        <w:rPr>
+          <w:b/>
+          <w:bCs/>
+          <w:highlight w:val="yellow"/>
+          <w:lang w:val="en-US" w:eastAsia="ar-SA"/>
+        </w:rPr>
+        <w:t xml:space="preserve">If the </w:t>
+      </w:r>
+      <w:proofErr w:type="spellStart"/>
+      <w:r>
+        <w:rPr>
+          <w:b/>
+          <w:bCs/>
+          <w:highlight w:val="yellow"/>
+          <w:lang w:val="en-US" w:eastAsia="ar-SA"/>
+        </w:rPr>
+        <w:t>svg</w:t>
+      </w:r>
+      <w:proofErr w:type="spellEnd"/>
+      <w:r>
+        <w:rPr>
+          <w:b/>
+          <w:bCs/>
+          <w:highlight w:val="yellow"/>
+          <w:lang w:val="en-US" w:eastAsia="ar-SA"/>
+        </w:rPr>
+        <w:t xml:space="preserve"> for the </w:t>
+      </w:r>
+      <w:proofErr w:type="spellStart"/>
+      <w:r>
+        <w:rPr>
+          <w:b/>
+          <w:bCs/>
+          <w:highlight w:val="yellow"/>
+          <w:lang w:val="en-US" w:eastAsia="ar-SA"/>
+        </w:rPr>
+        <w:t>CofO</w:t>
+      </w:r>
+      <w:proofErr w:type="spellEnd"/>
+      <w:r>
+        <w:rPr>
+          <w:b/>
+          <w:bCs/>
+          <w:highlight w:val="yellow"/>
+          <w:lang w:val="en-US" w:eastAsia="ar-SA"/>
+        </w:rPr>
+        <w:t xml:space="preserve"> must be customized then add new </w:t>
+      </w:r>
+      <w:proofErr w:type="spellStart"/>
+      <w:r>
+        <w:rPr>
+          <w:b/>
+          <w:bCs/>
+          <w:highlight w:val="yellow"/>
+          <w:lang w:val="en-US" w:eastAsia="ar-SA"/>
+        </w:rPr>
+        <w:t>svg</w:t>
+      </w:r>
+      <w:proofErr w:type="spellEnd"/>
+      <w:r>
+        <w:rPr>
+          <w:b/>
+          <w:bCs/>
+          <w:highlight w:val="yellow"/>
+          <w:lang w:val="en-US" w:eastAsia="ar-SA"/>
+        </w:rPr>
+        <w:t xml:space="preserve"> files following the name convention</w:t>
+      </w:r>
+      <w:r>
+        <w:rPr>
+          <w:b/>
+          <w:bCs/>
+          <w:lang w:val="en-US" w:eastAsia="ar-SA"/>
+        </w:rPr>
+        <w:t>:</w:t>
+      </w:r>
+    </w:p>
+    <w:p>
+      <w:pPr>
+        <w:pStyle w:val="ListParagraph"/>
+        <w:numPr>
+          <w:ilvl w:val="1"/>
+          <w:numId w:val="8"/>
+        </w:numPr>
+        <w:tabs>
+          <w:tab w:val="left" w:pos="990"/>
+        </w:tabs>
+        <w:rPr>
+          <w:b/>
+          <w:bCs/>
+          <w:lang w:val="en-US" w:eastAsia="ar-SA"/>
+        </w:rPr>
+      </w:pPr>
+      <w:r>
+        <w:rPr>
+          <w:b/>
+          <w:bCs/>
+          <w:lang w:val="en-US" w:eastAsia="ar-SA"/>
+        </w:rPr>
+        <w:t>f</w:t>
+      </w:r>
+      <w:r>
+        <w:rPr>
+          <w:b/>
+          <w:bCs/>
+          <w:lang w:val="en-US" w:eastAsia="ar-SA"/>
+        </w:rPr>
+        <w:t>ront</w:t>
+      </w:r>
+      <w:r>
+        <w:rPr>
+          <w:b/>
+          <w:bCs/>
+          <w:lang w:val="en-US" w:eastAsia="ar-SA"/>
+        </w:rPr>
+        <w:t>_&lt;</w:t>
+      </w:r>
+      <w:proofErr w:type="spellStart"/>
+      <w:r>
+        <w:rPr>
+          <w:b/>
+          <w:bCs/>
+          <w:lang w:val="en-US" w:eastAsia="ar-SA"/>
+        </w:rPr>
+        <w:t>newState</w:t>
+      </w:r>
+      <w:proofErr w:type="spellEnd"/>
+      <w:r>
+        <w:rPr>
+          <w:b/>
+          <w:bCs/>
+          <w:lang w:val="en-US" w:eastAsia="ar-SA"/>
+        </w:rPr>
+        <w:t>&gt;</w:t>
+      </w:r>
+      <w:r>
+        <w:rPr>
+          <w:b/>
+          <w:bCs/>
+          <w:lang w:val="en-US" w:eastAsia="ar-SA"/>
+        </w:rPr>
+        <w:t>.</w:t>
+      </w:r>
+      <w:proofErr w:type="spellStart"/>
+      <w:r>
+        <w:rPr>
+          <w:b/>
+          <w:bCs/>
+          <w:lang w:val="en-US" w:eastAsia="ar-SA"/>
+        </w:rPr>
+        <w:t>svg</w:t>
+      </w:r>
+      <w:proofErr w:type="spellEnd"/>
+    </w:p>
+    <w:p>
+      <w:pPr>
+        <w:pStyle w:val="ListParagraph"/>
+        <w:numPr>
+          <w:ilvl w:val="1"/>
+          <w:numId w:val="8"/>
+        </w:numPr>
+        <w:tabs>
+          <w:tab w:val="left" w:pos="990"/>
+        </w:tabs>
+        <w:rPr>
+          <w:b/>
+          <w:bCs/>
+          <w:lang w:val="en-US" w:eastAsia="ar-SA"/>
+        </w:rPr>
+      </w:pPr>
+      <w:proofErr w:type="spellStart"/>
+      <w:r>
+        <w:rPr>
+          <w:b/>
+          <w:bCs/>
+          <w:lang w:val="en-US" w:eastAsia="ar-SA"/>
+        </w:rPr>
+        <w:t>front_float</w:t>
+      </w:r>
+      <w:proofErr w:type="spellEnd"/>
+      <w:r>
+        <w:rPr>
+          <w:b/>
+          <w:bCs/>
+          <w:lang w:val="en-US" w:eastAsia="ar-SA"/>
+        </w:rPr>
+        <w:t>_&lt;</w:t>
+      </w:r>
+      <w:proofErr w:type="spellStart"/>
+      <w:r>
+        <w:rPr>
+          <w:b/>
+          <w:bCs/>
+          <w:lang w:val="en-US" w:eastAsia="ar-SA"/>
+        </w:rPr>
+        <w:t>newState</w:t>
+      </w:r>
+      <w:proofErr w:type="spellEnd"/>
+      <w:r>
+        <w:rPr>
+          <w:b/>
+          <w:bCs/>
+          <w:lang w:val="en-US" w:eastAsia="ar-SA"/>
+        </w:rPr>
+        <w:t>&gt;</w:t>
+      </w:r>
+      <w:r>
+        <w:rPr>
+          <w:b/>
+          <w:bCs/>
+          <w:lang w:val="en-US" w:eastAsia="ar-SA"/>
+        </w:rPr>
+        <w:t>.</w:t>
+      </w:r>
+      <w:proofErr w:type="spellStart"/>
+      <w:r>
+        <w:rPr>
+          <w:b/>
+          <w:bCs/>
+          <w:lang w:val="en-US" w:eastAsia="ar-SA"/>
+        </w:rPr>
+        <w:t>svg</w:t>
+      </w:r>
+      <w:proofErr w:type="spellEnd"/>
+    </w:p>
+    <w:p>
+      <w:pPr>
+        <w:pStyle w:val="ListParagraph"/>
+        <w:numPr>
+          <w:ilvl w:val="1"/>
+          <w:numId w:val="8"/>
+        </w:numPr>
+        <w:tabs>
+          <w:tab w:val="left" w:pos="990"/>
+        </w:tabs>
+        <w:rPr>
+          <w:b/>
+          <w:bCs/>
+          <w:lang w:val="en-US" w:eastAsia="ar-SA"/>
+        </w:rPr>
+      </w:pPr>
+      <w:r>
+        <w:rPr>
+          <w:b/>
+          <w:bCs/>
+          <w:lang w:val="en-US" w:eastAsia="ar-SA"/>
+        </w:rPr>
+        <w:t>back_&lt;</w:t>
+      </w:r>
+      <w:proofErr w:type="spellStart"/>
+      <w:r>
+        <w:rPr>
+          <w:b/>
+          <w:bCs/>
+          <w:lang w:val="en-US" w:eastAsia="ar-SA"/>
+        </w:rPr>
+        <w:t>newState</w:t>
+      </w:r>
+      <w:proofErr w:type="spellEnd"/>
+      <w:r>
+        <w:rPr>
+          <w:b/>
+          <w:bCs/>
+          <w:lang w:val="en-US" w:eastAsia="ar-SA"/>
+        </w:rPr>
+        <w:t>&gt;</w:t>
+      </w:r>
+      <w:r>
+        <w:rPr>
+          <w:b/>
+          <w:bCs/>
+          <w:lang w:val="en-US" w:eastAsia="ar-SA"/>
+        </w:rPr>
+        <w:t>.</w:t>
+      </w:r>
+      <w:proofErr w:type="spellStart"/>
+      <w:r>
+        <w:rPr>
+          <w:b/>
+          <w:bCs/>
+          <w:lang w:val="en-US" w:eastAsia="ar-SA"/>
+        </w:rPr>
+        <w:t>svg</w:t>
+      </w:r>
+      <w:proofErr w:type="spellEnd"/>
+    </w:p>
+    <w:p>
+      <w:pPr>
+        <w:pStyle w:val="ListParagraph"/>
+        <w:numPr>
+          <w:ilvl w:val="1"/>
+          <w:numId w:val="8"/>
+        </w:numPr>
+        <w:tabs>
+          <w:tab w:val="left" w:pos="990"/>
+        </w:tabs>
+        <w:rPr>
+          <w:b/>
+          <w:bCs/>
+          <w:lang w:val="en-US" w:eastAsia="ar-SA"/>
+        </w:rPr>
+      </w:pPr>
+      <w:proofErr w:type="spellStart"/>
+      <w:r>
+        <w:rPr>
+          <w:b/>
+          <w:bCs/>
+          <w:lang w:val="en-US" w:eastAsia="ar-SA"/>
+        </w:rPr>
+        <w:t>back</w:t>
+      </w:r>
+      <w:r>
+        <w:rPr>
+          <w:b/>
+          <w:bCs/>
+          <w:lang w:val="en-US" w:eastAsia="ar-SA"/>
+        </w:rPr>
+        <w:t>_float</w:t>
+      </w:r>
+      <w:proofErr w:type="spellEnd"/>
+      <w:r>
+        <w:rPr>
+          <w:b/>
+          <w:bCs/>
+          <w:lang w:val="en-US" w:eastAsia="ar-SA"/>
+        </w:rPr>
+        <w:t>_&lt;</w:t>
+      </w:r>
+      <w:proofErr w:type="spellStart"/>
+      <w:r>
+        <w:rPr>
+          <w:b/>
+          <w:bCs/>
+          <w:lang w:val="en-US" w:eastAsia="ar-SA"/>
+        </w:rPr>
+        <w:t>newState</w:t>
+      </w:r>
+      <w:proofErr w:type="spellEnd"/>
+      <w:r>
+        <w:rPr>
+          <w:b/>
+          <w:bCs/>
+          <w:lang w:val="en-US" w:eastAsia="ar-SA"/>
+        </w:rPr>
+        <w:t>&gt;</w:t>
+      </w:r>
+      <w:r>
+        <w:rPr>
+          <w:b/>
+          <w:bCs/>
+          <w:lang w:val="en-US" w:eastAsia="ar-SA"/>
+        </w:rPr>
+        <w:t>.</w:t>
+      </w:r>
+      <w:proofErr w:type="spellStart"/>
+      <w:r>
+        <w:rPr>
+          <w:b/>
+          <w:bCs/>
+          <w:lang w:val="en-US" w:eastAsia="ar-SA"/>
+        </w:rPr>
+        <w:t>svg</w:t>
       </w:r>
       <w:proofErr w:type="spellEnd"/>
     </w:p>
@@ -5778,7 +6411,7 @@
         <w:rPr>
           <w:noProof/>
         </w:rPr>
-        <w:t>9</w:t>
+        <w:t>10</w:t>
       </w:r>
     </w:fldSimple>
   </w:p>
@@ -6130,9 +6763,122 @@
     </w:lvl>
   </w:abstractNum>
   <w:abstractNum w:abstractNumId="6">
+    <w:nsid w:val="20B453B7"/>
+    <w:multiLevelType w:val="hybridMultilevel"/>
+    <w:tmpl w:val="A044C2EA"/>
+    <w:lvl w:ilvl="0" w:tplc="04090001">
+      <w:start w:val="1"/>
+      <w:numFmt w:val="bullet"/>
+      <w:lvlText w:val=""/>
+      <w:lvlJc w:val="left"/>
+      <w:pPr>
+        <w:ind w:left="1425" w:hanging="360"/>
+      </w:pPr>
+      <w:rPr>
+        <w:rFonts w:ascii="Symbol" w:hAnsi="Symbol" w:hint="default"/>
+      </w:rPr>
+    </w:lvl>
+    <w:lvl w:ilvl="1" w:tplc="04090003" w:tentative="1">
+      <w:start w:val="1"/>
+      <w:numFmt w:val="bullet"/>
+      <w:lvlText w:val="o"/>
+      <w:lvlJc w:val="left"/>
+      <w:pPr>
+        <w:ind w:left="2145" w:hanging="360"/>
+      </w:pPr>
+      <w:rPr>
+        <w:rFonts w:ascii="Courier New" w:hAnsi="Courier New" w:cs="Courier New" w:hint="default"/>
+      </w:rPr>
+    </w:lvl>
+    <w:lvl w:ilvl="2" w:tplc="04090005" w:tentative="1">
+      <w:start w:val="1"/>
+      <w:numFmt w:val="bullet"/>
+      <w:lvlText w:val=""/>
+      <w:lvlJc w:val="left"/>
+      <w:pPr>
+        <w:ind w:left="2865" w:hanging="360"/>
+      </w:pPr>
+      <w:rPr>
+        <w:rFonts w:ascii="Wingdings" w:hAnsi="Wingdings" w:hint="default"/>
+      </w:rPr>
+    </w:lvl>
+    <w:lvl w:ilvl="3" w:tplc="04090001" w:tentative="1">
+      <w:start w:val="1"/>
+      <w:numFmt w:val="bullet"/>
+      <w:lvlText w:val=""/>
+      <w:lvlJc w:val="left"/>
+      <w:pPr>
+        <w:ind w:left="3585" w:hanging="360"/>
+      </w:pPr>
+      <w:rPr>
+        <w:rFonts w:ascii="Symbol" w:hAnsi="Symbol" w:hint="default"/>
+      </w:rPr>
+    </w:lvl>
+    <w:lvl w:ilvl="4" w:tplc="04090003" w:tentative="1">
+      <w:start w:val="1"/>
+      <w:numFmt w:val="bullet"/>
+      <w:lvlText w:val="o"/>
+      <w:lvlJc w:val="left"/>
+      <w:pPr>
+        <w:ind w:left="4305" w:hanging="360"/>
+      </w:pPr>
+      <w:rPr>
+        <w:rFonts w:ascii="Courier New" w:hAnsi="Courier New" w:cs="Courier New" w:hint="default"/>
+      </w:rPr>
+    </w:lvl>
+    <w:lvl w:ilvl="5" w:tplc="04090005" w:tentative="1">
+      <w:start w:val="1"/>
+      <w:numFmt w:val="bullet"/>
+      <w:lvlText w:val=""/>
+      <w:lvlJc w:val="left"/>
+      <w:pPr>
+        <w:ind w:left="5025" w:hanging="360"/>
+      </w:pPr>
+      <w:rPr>
+        <w:rFonts w:ascii="Wingdings" w:hAnsi="Wingdings" w:hint="default"/>
+      </w:rPr>
+    </w:lvl>
+    <w:lvl w:ilvl="6" w:tplc="04090001" w:tentative="1">
+      <w:start w:val="1"/>
+      <w:numFmt w:val="bullet"/>
+      <w:lvlText w:val=""/>
+      <w:lvlJc w:val="left"/>
+      <w:pPr>
+        <w:ind w:left="5745" w:hanging="360"/>
+      </w:pPr>
+      <w:rPr>
+        <w:rFonts w:ascii="Symbol" w:hAnsi="Symbol" w:hint="default"/>
+      </w:rPr>
+    </w:lvl>
+    <w:lvl w:ilvl="7" w:tplc="04090003" w:tentative="1">
+      <w:start w:val="1"/>
+      <w:numFmt w:val="bullet"/>
+      <w:lvlText w:val="o"/>
+      <w:lvlJc w:val="left"/>
+      <w:pPr>
+        <w:ind w:left="6465" w:hanging="360"/>
+      </w:pPr>
+      <w:rPr>
+        <w:rFonts w:ascii="Courier New" w:hAnsi="Courier New" w:cs="Courier New" w:hint="default"/>
+      </w:rPr>
+    </w:lvl>
+    <w:lvl w:ilvl="8" w:tplc="04090005" w:tentative="1">
+      <w:start w:val="1"/>
+      <w:numFmt w:val="bullet"/>
+      <w:lvlText w:val=""/>
+      <w:lvlJc w:val="left"/>
+      <w:pPr>
+        <w:ind w:left="7185" w:hanging="360"/>
+      </w:pPr>
+      <w:rPr>
+        <w:rFonts w:ascii="Wingdings" w:hAnsi="Wingdings" w:hint="default"/>
+      </w:rPr>
+    </w:lvl>
+  </w:abstractNum>
+  <w:abstractNum w:abstractNumId="7">
     <w:nsid w:val="2C2550CA"/>
     <w:multiLevelType w:val="hybridMultilevel"/>
-    <w:tmpl w:val="4484DC38"/>
+    <w:tmpl w:val="DA62657C"/>
     <w:lvl w:ilvl="0" w:tplc="04090001">
       <w:start w:val="1"/>
       <w:numFmt w:val="bullet"/>
@@ -6242,7 +6988,7 @@
       </w:rPr>
     </w:lvl>
   </w:abstractNum>
-  <w:abstractNum w:abstractNumId="7">
+  <w:abstractNum w:abstractNumId="8">
     <w:nsid w:val="367F6A45"/>
     <w:multiLevelType w:val="multilevel"/>
     <w:tmpl w:val="80C0D6D2"/>
@@ -6361,7 +7107,7 @@
       </w:rPr>
     </w:lvl>
   </w:abstractNum>
-  <w:abstractNum w:abstractNumId="8">
+  <w:abstractNum w:abstractNumId="9">
     <w:nsid w:val="407E7173"/>
     <w:multiLevelType w:val="hybridMultilevel"/>
     <w:tmpl w:val="326E0A3E"/>
@@ -6466,13 +7212,16 @@
     <w:abstractNumId w:val="5"/>
   </w:num>
   <w:num w:numId="7">
+    <w:abstractNumId w:val="8"/>
+  </w:num>
+  <w:num w:numId="8">
     <w:abstractNumId w:val="7"/>
   </w:num>
-  <w:num w:numId="8">
+  <w:num w:numId="9">
+    <w:abstractNumId w:val="9"/>
+  </w:num>
+  <w:num w:numId="10">
     <w:abstractNumId w:val="6"/>
-  </w:num>
-  <w:num w:numId="9">
-    <w:abstractNumId w:val="8"/>
   </w:num>
   <w:numIdMacAtCleanup w:val="9"/>
 </w:numbering>
@@ -23530,18 +24279,18 @@
 </file>
 
 <file path=customXml/item2.xml><?xml version="1.0" encoding="utf-8"?>
+<mappings xmlns="http://schemas.microsoft.com/pics">
+  <picture>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</picture>
+</mappings>
+</file>
+
+<file path=customXml/item3.xml><?xml version="1.0" encoding="utf-8"?>
 <?mso-contentType ?>
 <FormTemplates xmlns="http://schemas.microsoft.com/sharepoint/v3/contenttype/forms">
   <Display>DocumentLibraryForm</Display>
   <Edit>AssetEditForm</Edit>
   <New>DocumentLibraryForm</New>
 </FormTemplates>
-</file>
-
-<file path=customXml/item3.xml><?xml version="1.0" encoding="utf-8"?>
-<mappings xmlns="http://schemas.microsoft.com/pics">
-  <picture>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</picture>
-</mappings>
 </file>
 
 <file path=customXml/item4.xml><?xml version="1.0" encoding="utf-8"?>
@@ -23557,6 +24306,14 @@
 </file>
 
 <file path=customXml/itemProps2.xml><?xml version="1.0" encoding="utf-8"?>
+<ds:datastoreItem xmlns:ds="http://schemas.openxmlformats.org/officeDocument/2006/customXml" ds:itemID="{F679E4D8-73D9-412D-B716-777944E71373}">
+  <ds:schemaRefs>
+    <ds:schemaRef ds:uri="http://schemas.microsoft.com/pics"/>
+  </ds:schemaRefs>
+</ds:datastoreItem>
+</file>
+
+<file path=customXml/itemProps3.xml><?xml version="1.0" encoding="utf-8"?>
 <ds:datastoreItem xmlns:ds="http://schemas.openxmlformats.org/officeDocument/2006/customXml" ds:itemID="{685F8429-84A2-4212-94D5-8D5CDBF447F8}">
   <ds:schemaRefs>
     <ds:schemaRef ds:uri="http://schemas.microsoft.com/sharepoint/v3/contenttype/forms"/>
@@ -23564,16 +24321,8 @@
 </ds:datastoreItem>
 </file>
 
-<file path=customXml/itemProps3.xml><?xml version="1.0" encoding="utf-8"?>
-<ds:datastoreItem xmlns:ds="http://schemas.openxmlformats.org/officeDocument/2006/customXml" ds:itemID="{F679E4D8-73D9-412D-B716-777944E71373}">
-  <ds:schemaRefs>
-    <ds:schemaRef ds:uri="http://schemas.microsoft.com/pics"/>
-  </ds:schemaRefs>
-</ds:datastoreItem>
-</file>
-
 <file path=customXml/itemProps4.xml><?xml version="1.0" encoding="utf-8"?>
-<ds:datastoreItem xmlns:ds="http://schemas.openxmlformats.org/officeDocument/2006/customXml" ds:itemID="{6717CFFD-3D46-459F-8935-7BAE69385DBD}">
+<ds:datastoreItem xmlns:ds="http://schemas.openxmlformats.org/officeDocument/2006/customXml" ds:itemID="{9D092F19-EA31-49F5-96E3-169A973C52D3}">
   <ds:schemaRefs>
     <ds:schemaRef ds:uri="http://schemas.openxmlformats.org/officeDocument/2006/bibliography"/>
   </ds:schemaRefs>

</xml_diff>

<commit_message>
updated document that describes how to handle the repository
</commit_message>
<xml_diff>
--- a/documentation/SOLA-SLTR-NIGERIA.docx
+++ b/documentation/SOLA-SLTR-NIGERIA.docx
@@ -5875,7 +5875,27 @@
         <w:rPr>
           <w:lang w:val="en-US" w:eastAsia="ar-SA"/>
         </w:rPr>
-        <w:t>Use GIT commands to</w:t>
+        <w:t xml:space="preserve">Open a </w:t>
+      </w:r>
+      <w:proofErr w:type="spellStart"/>
+      <w:r>
+        <w:rPr>
+          <w:lang w:val="en-US" w:eastAsia="ar-SA"/>
+        </w:rPr>
+        <w:t>git</w:t>
+      </w:r>
+      <w:proofErr w:type="spellEnd"/>
+      <w:r>
+        <w:rPr>
+          <w:lang w:val="en-US" w:eastAsia="ar-SA"/>
+        </w:rPr>
+        <w:t xml:space="preserve"> bash window and u</w:t>
+      </w:r>
+      <w:r>
+        <w:rPr>
+          <w:lang w:val="en-US" w:eastAsia="ar-SA"/>
+        </w:rPr>
+        <w:t>se GIT commands to</w:t>
       </w:r>
       <w:r>
         <w:rPr>
@@ -6249,7 +6269,21 @@
         <w:rPr>
           <w:lang w:val="en-US" w:eastAsia="ar-SA"/>
         </w:rPr>
-        <w:t>&lt;NewStateName&gt;</w:t>
+        <w:t>&lt;</w:t>
+      </w:r>
+      <w:proofErr w:type="spellStart"/>
+      <w:r>
+        <w:rPr>
+          <w:lang w:val="en-US" w:eastAsia="ar-SA"/>
+        </w:rPr>
+        <w:t>NewStateName</w:t>
+      </w:r>
+      <w:proofErr w:type="spellEnd"/>
+      <w:r>
+        <w:rPr>
+          <w:lang w:val="en-US" w:eastAsia="ar-SA"/>
+        </w:rPr>
+        <w:t>&gt;</w:t>
       </w:r>
       <w:r>
         <w:rPr>
@@ -6378,6 +6412,47 @@
       <w:r>
         <w:t xml:space="preserve"> - This will push all newly committed changes on the super and slave repositories back to GitHub. This command may take up to 1 minute to run</w:t>
       </w:r>
+    </w:p>
+    <w:p>
+      <w:pPr>
+        <w:pStyle w:val="ListParagraph"/>
+        <w:numPr>
+          <w:ilvl w:val="0"/>
+          <w:numId w:val="9"/>
+        </w:numPr>
+        <w:rPr>
+          <w:lang w:val="en-US" w:eastAsia="ar-SA"/>
+        </w:rPr>
+      </w:pPr>
+      <w:r>
+        <w:rPr>
+          <w:lang w:val="en-US" w:eastAsia="ar-SA"/>
+        </w:rPr>
+        <w:t xml:space="preserve">Go again to </w:t>
+      </w:r>
+      <w:proofErr w:type="spellStart"/>
+      <w:r>
+        <w:rPr>
+          <w:lang w:val="en-US" w:eastAsia="ar-SA"/>
+        </w:rPr>
+        <w:t>github</w:t>
+      </w:r>
+      <w:proofErr w:type="spellEnd"/>
+      <w:r>
+        <w:rPr>
+          <w:lang w:val="en-US" w:eastAsia="ar-SA"/>
+        </w:rPr>
+        <w:t xml:space="preserve"> and verify the new folders have been added</w:t>
+      </w:r>
+    </w:p>
+    <w:p>
+      <w:pPr>
+        <w:pStyle w:val="ListParagraph"/>
+        <w:ind w:left="750"/>
+        <w:rPr>
+          <w:lang w:val="en-US" w:eastAsia="ar-SA"/>
+        </w:rPr>
+      </w:pPr>
     </w:p>
     <w:p>
       <w:pPr>
@@ -7668,6 +7743,7 @@
           <w:b/>
           <w:bCs/>
         </w:rPr>
+        <w:lastRenderedPageBreak/>
         <w:t>gits -v pull</w:t>
       </w:r>
       <w:r>
@@ -7690,7 +7766,6 @@
           <w:b/>
           <w:bCs/>
         </w:rPr>
-        <w:lastRenderedPageBreak/>
         <w:t>gits -v push</w:t>
       </w:r>
       <w:r>
@@ -25671,7 +25746,7 @@
 </file>
 
 <file path=customXml/itemProps4.xml><?xml version="1.0" encoding="utf-8"?>
-<ds:datastoreItem xmlns:ds="http://schemas.openxmlformats.org/officeDocument/2006/customXml" ds:itemID="{D5D0865D-B86A-47FF-91E0-9D96FBDD3F4A}">
+<ds:datastoreItem xmlns:ds="http://schemas.openxmlformats.org/officeDocument/2006/customXml" ds:itemID="{BCAC6BDB-9EF6-4099-9147-CA6018DF8EEC}">
   <ds:schemaRefs>
     <ds:schemaRef ds:uri="http://schemas.openxmlformats.org/officeDocument/2006/bibliography"/>
   </ds:schemaRefs>

</xml_diff>

<commit_message>
new approach for getting the localized values and files for different states
</commit_message>
<xml_diff>
--- a/documentation/SOLA-SLTR-NIGERIA.docx
+++ b/documentation/SOLA-SLTR-NIGERIA.docx
@@ -189,7 +189,7 @@
           <w:r>
             <w:fldChar w:fldCharType="separate"/>
           </w:r>
-          <w:hyperlink w:anchor="_Toc394673063" w:history="1">
+          <w:hyperlink w:anchor="_Toc395540357" w:history="1">
             <w:r>
               <w:rPr>
                 <w:rStyle w:val="Hyperlink"/>
@@ -217,7 +217,7 @@
                 <w:noProof/>
                 <w:webHidden/>
               </w:rPr>
-              <w:instrText xml:space="preserve"> PAGEREF _Toc394673063 \h </w:instrText>
+              <w:instrText xml:space="preserve"> PAGEREF _Toc395540357 \h </w:instrText>
             </w:r>
             <w:r>
               <w:rPr>
@@ -263,7 +263,7 @@
               <w:lang w:val="en-US" w:eastAsia="en-US" w:bidi="ne-NP"/>
             </w:rPr>
           </w:pPr>
-          <w:hyperlink w:anchor="_Toc394673064" w:history="1">
+          <w:hyperlink w:anchor="_Toc395540358" w:history="1">
             <w:r>
               <w:rPr>
                 <w:rStyle w:val="Hyperlink"/>
@@ -291,7 +291,7 @@
                 <w:noProof/>
                 <w:webHidden/>
               </w:rPr>
-              <w:instrText xml:space="preserve"> PAGEREF _Toc394673064 \h </w:instrText>
+              <w:instrText xml:space="preserve"> PAGEREF _Toc395540358 \h </w:instrText>
             </w:r>
             <w:r>
               <w:rPr>
@@ -337,7 +337,7 @@
               <w:lang w:val="en-US" w:eastAsia="en-US" w:bidi="ne-NP"/>
             </w:rPr>
           </w:pPr>
-          <w:hyperlink w:anchor="_Toc394673065" w:history="1">
+          <w:hyperlink w:anchor="_Toc395540359" w:history="1">
             <w:r>
               <w:rPr>
                 <w:rStyle w:val="Hyperlink"/>
@@ -365,7 +365,7 @@
                 <w:noProof/>
                 <w:webHidden/>
               </w:rPr>
-              <w:instrText xml:space="preserve"> PAGEREF _Toc394673065 \h </w:instrText>
+              <w:instrText xml:space="preserve"> PAGEREF _Toc395540359 \h </w:instrText>
             </w:r>
             <w:r>
               <w:rPr>
@@ -411,7 +411,7 @@
               <w:lang w:val="en-US" w:eastAsia="en-US" w:bidi="ne-NP"/>
             </w:rPr>
           </w:pPr>
-          <w:hyperlink w:anchor="_Toc394673066" w:history="1">
+          <w:hyperlink w:anchor="_Toc395540360" w:history="1">
             <w:r>
               <w:rPr>
                 <w:rStyle w:val="Hyperlink"/>
@@ -439,7 +439,7 @@
                 <w:noProof/>
                 <w:webHidden/>
               </w:rPr>
-              <w:instrText xml:space="preserve"> PAGEREF _Toc394673066 \h </w:instrText>
+              <w:instrText xml:space="preserve"> PAGEREF _Toc395540360 \h </w:instrText>
             </w:r>
             <w:r>
               <w:rPr>
@@ -485,7 +485,7 @@
               <w:lang w:val="en-US" w:eastAsia="en-US" w:bidi="ne-NP"/>
             </w:rPr>
           </w:pPr>
-          <w:hyperlink w:anchor="_Toc394673067" w:history="1">
+          <w:hyperlink w:anchor="_Toc395540361" w:history="1">
             <w:r>
               <w:rPr>
                 <w:rStyle w:val="Hyperlink"/>
@@ -513,7 +513,7 @@
                 <w:noProof/>
                 <w:webHidden/>
               </w:rPr>
-              <w:instrText xml:space="preserve"> PAGEREF _Toc394673067 \h </w:instrText>
+              <w:instrText xml:space="preserve"> PAGEREF _Toc395540361 \h </w:instrText>
             </w:r>
             <w:r>
               <w:rPr>
@@ -574,7 +574,7 @@
           <w:lang w:val="en-US"/>
         </w:rPr>
       </w:pPr>
-      <w:bookmarkStart w:id="0" w:name="_Toc394673063"/>
+      <w:bookmarkStart w:id="0" w:name="_Toc395540357"/>
       <w:r>
         <w:rPr>
           <w:lang w:val="en-US"/>
@@ -1371,7 +1371,7 @@
           <w:lang w:val="en-US" w:eastAsia="ar-SA"/>
         </w:rPr>
       </w:pPr>
-      <w:bookmarkStart w:id="1" w:name="_Toc394673064"/>
+      <w:bookmarkStart w:id="1" w:name="_Toc395540358"/>
       <w:r>
         <w:rPr>
           <w:sz w:val="28"/>
@@ -2493,7 +2493,7 @@
           <w:lang w:val="en-US" w:eastAsia="ar-SA"/>
         </w:rPr>
       </w:pPr>
-      <w:bookmarkStart w:id="2" w:name="_Toc394673065"/>
+      <w:bookmarkStart w:id="2" w:name="_Toc395540359"/>
       <w:r>
         <w:rPr>
           <w:sz w:val="28"/>
@@ -2679,94 +2679,32 @@
           <w:lang w:val="en-US" w:eastAsia="ar-SA"/>
         </w:rPr>
       </w:pPr>
-    </w:p>
-    <w:p>
-      <w:pPr>
-        <w:pStyle w:val="Heading2"/>
-        <w:shd w:val="clear" w:color="auto" w:fill="E6E8E9" w:themeFill="text2" w:themeFillTint="1A"/>
-        <w:rPr>
-          <w:sz w:val="28"/>
-          <w:szCs w:val="28"/>
-          <w:lang w:val="en-US" w:eastAsia="ar-SA"/>
-        </w:rPr>
-      </w:pPr>
-      <w:bookmarkStart w:id="3" w:name="_Toc394673066"/>
-      <w:r>
-        <w:rPr>
-          <w:sz w:val="28"/>
-          <w:szCs w:val="28"/>
-          <w:lang w:val="en-US" w:eastAsia="ar-SA"/>
-        </w:rPr>
-        <w:t>CODE</w:t>
-      </w:r>
-      <w:bookmarkEnd w:id="3"/>
-    </w:p>
-    <w:p>
-      <w:pPr>
-        <w:rPr>
-          <w:lang w:val="en-US" w:eastAsia="ar-SA"/>
-        </w:rPr>
-      </w:pPr>
-    </w:p>
-    <w:p>
-      <w:pPr>
-        <w:pStyle w:val="Heading4"/>
-        <w:numPr>
-          <w:ilvl w:val="0"/>
-          <w:numId w:val="8"/>
-        </w:numPr>
-        <w:rPr>
-          <w:sz w:val="22"/>
-          <w:szCs w:val="22"/>
-          <w:lang w:val="en-US" w:eastAsia="ar-SA"/>
-        </w:rPr>
-      </w:pPr>
-      <w:r>
-        <w:rPr>
-          <w:sz w:val="22"/>
-          <w:szCs w:val="22"/>
-          <w:lang w:val="en-US" w:eastAsia="ar-SA"/>
-        </w:rPr>
-        <w:t>Configuration file</w:t>
-      </w:r>
-    </w:p>
-    <w:p>
-      <w:pPr>
-        <w:rPr>
-          <w:lang w:val="en-US" w:eastAsia="ar-SA"/>
-        </w:rPr>
-      </w:pPr>
-    </w:p>
-    <w:p>
-      <w:pPr>
-        <w:rPr>
-          <w:lang w:val="en-US" w:eastAsia="ar-SA"/>
-        </w:rPr>
-      </w:pPr>
-      <w:r>
-        <w:rPr>
-          <w:lang w:val="en-US" w:eastAsia="ar-SA"/>
-        </w:rPr>
-        <w:t>A</w:t>
-      </w:r>
-      <w:r>
-        <w:rPr>
-          <w:lang w:val="en-US" w:eastAsia="ar-SA"/>
-        </w:rPr>
-        <w:t xml:space="preserve"> configuration file has been introduced to set the state name, in order to be retrieved when running the Client Applications (both desktop and admin)</w:t>
-      </w:r>
-    </w:p>
-    <w:p>
-      <w:pPr>
-        <w:rPr>
-          <w:lang w:val="en-US" w:eastAsia="ar-SA"/>
-        </w:rPr>
-      </w:pPr>
-      <w:r>
-        <w:rPr>
-          <w:lang w:val="en-US" w:eastAsia="ar-SA"/>
-        </w:rPr>
-        <w:t>It is used at the</w:t>
+      <w:r>
+        <w:rPr>
+          <w:lang w:val="en-US" w:eastAsia="ar-SA"/>
+        </w:rPr>
+        <w:lastRenderedPageBreak/>
+        <w:t xml:space="preserve">Notice that in each </w:t>
+      </w:r>
+      <w:r>
+        <w:rPr>
+          <w:lang w:val="en-US" w:eastAsia="ar-SA"/>
+        </w:rPr>
+        <w:t>database-&lt;state&gt;/</w:t>
+      </w:r>
+      <w:proofErr w:type="spellStart"/>
+      <w:r>
+        <w:rPr>
+          <w:lang w:val="en-US" w:eastAsia="ar-SA"/>
+        </w:rPr>
+        <w:t>changeset</w:t>
+      </w:r>
+      <w:proofErr w:type="spellEnd"/>
+      <w:r>
+        <w:rPr>
+          <w:lang w:val="en-US" w:eastAsia="ar-SA"/>
+        </w:rPr>
+        <w:t xml:space="preserve"> folder there is a script named:</w:t>
       </w:r>
     </w:p>
     <w:p>
@@ -2774,43 +2712,34 @@
         <w:pStyle w:val="ListParagraph"/>
         <w:numPr>
           <w:ilvl w:val="0"/>
-          <w:numId w:val="8"/>
+          <w:numId w:val="12"/>
         </w:numPr>
         <w:rPr>
-          <w:lang w:val="en-US" w:eastAsia="ar-SA"/>
-        </w:rPr>
-      </w:pPr>
-      <w:proofErr w:type="gramStart"/>
-      <w:r>
-        <w:rPr>
-          <w:lang w:val="en-US" w:eastAsia="ar-SA"/>
-        </w:rPr>
-        <w:t>startup</w:t>
-      </w:r>
-      <w:proofErr w:type="gramEnd"/>
-      <w:r>
-        <w:rPr>
-          <w:lang w:val="en-US" w:eastAsia="ar-SA"/>
-        </w:rPr>
-        <w:t xml:space="preserve"> to launch the Splash screen of the state.</w:t>
+          <w:b/>
+          <w:bCs/>
+          <w:lang w:val="en-US" w:eastAsia="ar-SA"/>
+        </w:rPr>
+      </w:pPr>
+      <w:r>
+        <w:rPr>
+          <w:b/>
+          <w:bCs/>
+          <w:lang w:val="en-US" w:eastAsia="ar-SA"/>
+        </w:rPr>
+        <w:t>05-1408a_ss.sql</w:t>
       </w:r>
     </w:p>
     <w:p>
       <w:pPr>
-        <w:pStyle w:val="ListParagraph"/>
-        <w:numPr>
-          <w:ilvl w:val="0"/>
-          <w:numId w:val="8"/>
-        </w:numPr>
-        <w:rPr>
-          <w:lang w:val="en-US" w:eastAsia="ar-SA"/>
-        </w:rPr>
-      </w:pPr>
-      <w:r>
-        <w:rPr>
-          <w:lang w:val="en-US" w:eastAsia="ar-SA"/>
-        </w:rPr>
-        <w:t xml:space="preserve">By report manager class to retrieve the </w:t>
+        <w:rPr>
+          <w:lang w:val="en-US" w:eastAsia="ar-SA"/>
+        </w:rPr>
+      </w:pPr>
+      <w:r>
+        <w:rPr>
+          <w:lang w:val="en-US" w:eastAsia="ar-SA"/>
+        </w:rPr>
+        <w:t xml:space="preserve">This script contains the name of the state and the path for the </w:t>
       </w:r>
       <w:proofErr w:type="spellStart"/>
       <w:r>
@@ -2824,7 +2753,7 @@
         <w:rPr>
           <w:lang w:val="en-US" w:eastAsia="ar-SA"/>
         </w:rPr>
-        <w:t xml:space="preserve"> files used for the </w:t>
+        <w:t xml:space="preserve"> files used to customize the </w:t>
       </w:r>
       <w:proofErr w:type="spellStart"/>
       <w:r>
@@ -2834,43 +2763,16 @@
         <w:t>CofO</w:t>
       </w:r>
       <w:proofErr w:type="spellEnd"/>
+      <w:r>
+        <w:rPr>
+          <w:lang w:val="en-US" w:eastAsia="ar-SA"/>
+        </w:rPr>
+        <w:t>.</w:t>
+      </w:r>
     </w:p>
     <w:p>
       <w:pPr>
-        <w:rPr>
-          <w:lang w:val="en-US" w:eastAsia="ar-SA"/>
-        </w:rPr>
-      </w:pPr>
-    </w:p>
-    <w:p>
-      <w:pPr>
-        <w:rPr>
-          <w:lang w:val="en-US" w:eastAsia="ar-SA"/>
-        </w:rPr>
-      </w:pPr>
-      <w:r>
-        <w:rPr>
-          <w:lang w:val="en-US" w:eastAsia="ar-SA"/>
-        </w:rPr>
-        <w:t xml:space="preserve">This file is: </w:t>
-      </w:r>
-      <w:proofErr w:type="spellStart"/>
-      <w:r>
-        <w:rPr>
-          <w:lang w:val="en-US" w:eastAsia="ar-SA"/>
-        </w:rPr>
-        <w:t>configuration.properties</w:t>
-      </w:r>
-      <w:proofErr w:type="spellEnd"/>
-      <w:r>
-        <w:rPr>
-          <w:lang w:val="en-US" w:eastAsia="ar-SA"/>
-        </w:rPr>
-        <w:t xml:space="preserve"> located under SOLA-SLTR-NIGERIA\sola\code folder.</w:t>
-      </w:r>
-    </w:p>
-    <w:p>
-      <w:pPr>
+        <w:jc w:val="center"/>
         <w:rPr>
           <w:lang w:val="en-US" w:eastAsia="ar-SA"/>
         </w:rPr>
@@ -2882,9 +2784,9 @@
         </w:rPr>
         <w:drawing>
           <wp:inline distT="0" distB="0" distL="0" distR="0">
-            <wp:extent cx="4476750" cy="1847850"/>
+            <wp:extent cx="5600700" cy="1162050"/>
             <wp:effectExtent l="19050" t="0" r="0" b="0"/>
-            <wp:docPr id="2" name="Picture 1"/>
+            <wp:docPr id="5" name="Picture 1"/>
             <wp:cNvGraphicFramePr>
               <a:graphicFrameLocks xmlns:a="http://schemas.openxmlformats.org/drawingml/2006/main" noChangeAspect="1"/>
             </wp:cNvGraphicFramePr>
@@ -2907,7 +2809,7 @@
                   <pic:spPr bwMode="auto">
                     <a:xfrm>
                       <a:off x="0" y="0"/>
-                      <a:ext cx="4476750" cy="1847850"/>
+                      <a:ext cx="5640705" cy="1170350"/>
                     </a:xfrm>
                     <a:prstGeom prst="rect">
                       <a:avLst/>
@@ -2937,27 +2839,35 @@
         <w:rPr>
           <w:lang w:val="en-US" w:eastAsia="ar-SA"/>
         </w:rPr>
-        <w:t xml:space="preserve">It </w:t>
-      </w:r>
-      <w:proofErr w:type="gramStart"/>
-      <w:r>
-        <w:rPr>
-          <w:lang w:val="en-US" w:eastAsia="ar-SA"/>
-        </w:rPr>
-        <w:t xml:space="preserve">must </w:t>
-      </w:r>
-      <w:r>
-        <w:rPr>
-          <w:lang w:val="en-US" w:eastAsia="ar-SA"/>
-        </w:rPr>
-        <w:t xml:space="preserve"> be</w:t>
-      </w:r>
-      <w:proofErr w:type="gramEnd"/>
-      <w:r>
-        <w:rPr>
-          <w:lang w:val="en-US" w:eastAsia="ar-SA"/>
-        </w:rPr>
-        <w:t xml:space="preserve"> copied under the &lt;USER-HOME&gt;/sola directory.</w:t>
+        <w:t xml:space="preserve">If needed you can updated the </w:t>
+      </w:r>
+      <w:proofErr w:type="spellStart"/>
+      <w:r>
+        <w:rPr>
+          <w:lang w:val="en-US" w:eastAsia="ar-SA"/>
+        </w:rPr>
+        <w:t>svg</w:t>
+      </w:r>
+      <w:proofErr w:type="spellEnd"/>
+      <w:r>
+        <w:rPr>
+          <w:lang w:val="en-US" w:eastAsia="ar-SA"/>
+        </w:rPr>
+        <w:t xml:space="preserve"> path in order to retrieve customized </w:t>
+      </w:r>
+      <w:proofErr w:type="spellStart"/>
+      <w:r>
+        <w:rPr>
+          <w:lang w:val="en-US" w:eastAsia="ar-SA"/>
+        </w:rPr>
+        <w:t>svg</w:t>
+      </w:r>
+      <w:proofErr w:type="spellEnd"/>
+      <w:r>
+        <w:rPr>
+          <w:lang w:val="en-US" w:eastAsia="ar-SA"/>
+        </w:rPr>
+        <w:t xml:space="preserve"> files</w:t>
       </w:r>
     </w:p>
     <w:p>
@@ -2970,231 +2880,110 @@
         <w:rPr>
           <w:lang w:val="en-US" w:eastAsia="ar-SA"/>
         </w:rPr>
-        <w:t>The value of the key "state" must be then updated so to properly set the name of the state.</w:t>
+        <w:t xml:space="preserve">For instance in case of </w:t>
+      </w:r>
+      <w:proofErr w:type="spellStart"/>
+      <w:r>
+        <w:rPr>
+          <w:lang w:val="en-US" w:eastAsia="ar-SA"/>
+        </w:rPr>
+        <w:t>Ondo</w:t>
+      </w:r>
+      <w:proofErr w:type="spellEnd"/>
+      <w:r>
+        <w:rPr>
+          <w:lang w:val="en-US" w:eastAsia="ar-SA"/>
+        </w:rPr>
+        <w:t xml:space="preserve"> the script has been updated as follows:</w:t>
       </w:r>
     </w:p>
     <w:p>
       <w:pPr>
-        <w:rPr>
-          <w:lang w:val="en-US" w:eastAsia="ar-SA"/>
-        </w:rPr>
-      </w:pPr>
-      <w:r>
-        <w:rPr>
-          <w:lang w:val="en-US" w:eastAsia="ar-SA"/>
-        </w:rPr>
-        <w:tab/>
-      </w:r>
-      <w:proofErr w:type="gramStart"/>
-      <w:r>
-        <w:rPr>
-          <w:lang w:val="en-US" w:eastAsia="ar-SA"/>
-        </w:rPr>
-        <w:t>e.g.</w:t>
-      </w:r>
-      <w:proofErr w:type="gramEnd"/>
+        <w:jc w:val="center"/>
+        <w:rPr>
+          <w:lang w:val="en-US" w:eastAsia="ar-SA"/>
+        </w:rPr>
+      </w:pPr>
+      <w:r>
+        <w:rPr>
+          <w:noProof/>
+          <w:lang w:val="en-US" w:eastAsia="en-US" w:bidi="ne-NP"/>
+        </w:rPr>
+        <w:drawing>
+          <wp:inline distT="0" distB="0" distL="0" distR="0">
+            <wp:extent cx="5638800" cy="1390650"/>
+            <wp:effectExtent l="19050" t="0" r="0" b="0"/>
+            <wp:docPr id="6" name="Picture 4"/>
+            <wp:cNvGraphicFramePr>
+              <a:graphicFrameLocks xmlns:a="http://schemas.openxmlformats.org/drawingml/2006/main" noChangeAspect="1"/>
+            </wp:cNvGraphicFramePr>
+            <a:graphic xmlns:a="http://schemas.openxmlformats.org/drawingml/2006/main">
+              <a:graphicData uri="http://schemas.openxmlformats.org/drawingml/2006/picture">
+                <pic:pic xmlns:pic="http://schemas.openxmlformats.org/drawingml/2006/picture">
+                  <pic:nvPicPr>
+                    <pic:cNvPr id="0" name="Picture 4"/>
+                    <pic:cNvPicPr>
+                      <a:picLocks noChangeAspect="1" noChangeArrowheads="1"/>
+                    </pic:cNvPicPr>
+                  </pic:nvPicPr>
+                  <pic:blipFill>
+                    <a:blip r:embed="rId13"/>
+                    <a:srcRect/>
+                    <a:stretch>
+                      <a:fillRect/>
+                    </a:stretch>
+                  </pic:blipFill>
+                  <pic:spPr bwMode="auto">
+                    <a:xfrm>
+                      <a:off x="0" y="0"/>
+                      <a:ext cx="5640705" cy="1391120"/>
+                    </a:xfrm>
+                    <a:prstGeom prst="rect">
+                      <a:avLst/>
+                    </a:prstGeom>
+                    <a:noFill/>
+                    <a:ln w="9525">
+                      <a:noFill/>
+                      <a:miter lim="800000"/>
+                      <a:headEnd/>
+                      <a:tailEnd/>
+                    </a:ln>
+                  </pic:spPr>
+                </pic:pic>
+              </a:graphicData>
+            </a:graphic>
+          </wp:inline>
+        </w:drawing>
+      </w:r>
     </w:p>
     <w:p>
       <w:pPr>
-        <w:pStyle w:val="ListParagraph"/>
-        <w:numPr>
-          <w:ilvl w:val="0"/>
-          <w:numId w:val="10"/>
-        </w:numPr>
-        <w:rPr>
-          <w:lang w:val="en-US" w:eastAsia="ar-SA"/>
-        </w:rPr>
-      </w:pPr>
-      <w:r>
-        <w:rPr>
-          <w:lang w:val="en-US" w:eastAsia="ar-SA"/>
-        </w:rPr>
-        <w:t>state=&lt;name of the state&gt;</w:t>
-      </w:r>
+        <w:jc w:val="center"/>
+        <w:rPr>
+          <w:lang w:val="en-US" w:eastAsia="ar-SA"/>
+        </w:rPr>
+      </w:pPr>
     </w:p>
     <w:p>
       <w:pPr>
-        <w:rPr>
-          <w:lang w:val="en-US" w:eastAsia="ar-SA"/>
-        </w:rPr>
-      </w:pPr>
-      <w:r>
-        <w:rPr>
-          <w:lang w:val="en-US" w:eastAsia="ar-SA"/>
-        </w:rPr>
-        <w:tab/>
-      </w:r>
-      <w:r>
-        <w:rPr>
-          <w:lang w:val="en-US" w:eastAsia="ar-SA"/>
-        </w:rPr>
-        <w:tab/>
-      </w:r>
-      <w:proofErr w:type="gramStart"/>
-      <w:r>
-        <w:rPr>
-          <w:lang w:val="en-US" w:eastAsia="ar-SA"/>
-        </w:rPr>
-        <w:t>to</w:t>
-      </w:r>
-      <w:proofErr w:type="gramEnd"/>
-      <w:r>
-        <w:rPr>
-          <w:lang w:val="en-US" w:eastAsia="ar-SA"/>
-        </w:rPr>
-        <w:t xml:space="preserve"> be changed to:</w:t>
-      </w:r>
-    </w:p>
-    <w:p>
-      <w:pPr>
-        <w:rPr>
-          <w:lang w:val="en-US" w:eastAsia="ar-SA"/>
-        </w:rPr>
-      </w:pPr>
-      <w:r>
-        <w:rPr>
-          <w:lang w:val="en-US" w:eastAsia="ar-SA"/>
-        </w:rPr>
-        <w:tab/>
-      </w:r>
-      <w:r>
-        <w:rPr>
-          <w:lang w:val="en-US" w:eastAsia="ar-SA"/>
-        </w:rPr>
-        <w:tab/>
-      </w:r>
-      <w:proofErr w:type="gramStart"/>
-      <w:r>
-        <w:rPr>
-          <w:lang w:val="en-US" w:eastAsia="ar-SA"/>
-        </w:rPr>
-        <w:t>state=</w:t>
-      </w:r>
-      <w:proofErr w:type="spellStart"/>
-      <w:proofErr w:type="gramEnd"/>
-      <w:r>
-        <w:rPr>
-          <w:lang w:val="en-US" w:eastAsia="ar-SA"/>
-        </w:rPr>
-        <w:t>Ondo</w:t>
-      </w:r>
-      <w:proofErr w:type="spellEnd"/>
-    </w:p>
-    <w:p>
-      <w:pPr>
-        <w:rPr>
-          <w:lang w:val="en-US" w:eastAsia="ar-SA"/>
-        </w:rPr>
-      </w:pPr>
-      <w:r>
-        <w:rPr>
-          <w:lang w:val="en-US" w:eastAsia="ar-SA"/>
-        </w:rPr>
-        <w:t xml:space="preserve">The value of the other keys must be changed only if the </w:t>
-      </w:r>
-      <w:proofErr w:type="spellStart"/>
-      <w:r>
-        <w:rPr>
-          <w:lang w:val="en-US" w:eastAsia="ar-SA"/>
-        </w:rPr>
-        <w:t>svg</w:t>
-      </w:r>
-      <w:proofErr w:type="spellEnd"/>
-      <w:r>
-        <w:rPr>
-          <w:lang w:val="en-US" w:eastAsia="ar-SA"/>
-        </w:rPr>
-        <w:t xml:space="preserve"> had been customized, </w:t>
-      </w:r>
-      <w:r>
-        <w:rPr>
-          <w:highlight w:val="yellow"/>
-          <w:lang w:val="en-US" w:eastAsia="ar-SA"/>
-        </w:rPr>
-        <w:t>otherwise keep those values as they are!!</w:t>
-      </w:r>
-    </w:p>
-    <w:p>
-      <w:pPr>
-        <w:pStyle w:val="ListParagraph"/>
-        <w:numPr>
-          <w:ilvl w:val="0"/>
-          <w:numId w:val="10"/>
-        </w:numPr>
-        <w:rPr>
-          <w:lang w:val="en-US" w:eastAsia="ar-SA"/>
-        </w:rPr>
-      </w:pPr>
-      <w:proofErr w:type="spellStart"/>
-      <w:r>
-        <w:rPr>
-          <w:lang w:val="en-US" w:eastAsia="ar-SA"/>
-        </w:rPr>
-        <w:t>featureFront</w:t>
-      </w:r>
-      <w:proofErr w:type="spellEnd"/>
-      <w:r>
-        <w:rPr>
-          <w:lang w:val="en-US" w:eastAsia="ar-SA"/>
-        </w:rPr>
-        <w:t xml:space="preserve"> = images/sola/front.svg</w:t>
-      </w:r>
-    </w:p>
-    <w:p>
-      <w:pPr>
-        <w:pStyle w:val="ListParagraph"/>
-        <w:ind w:left="2127"/>
-        <w:rPr>
-          <w:lang w:val="en-US" w:eastAsia="ar-SA"/>
-        </w:rPr>
-      </w:pPr>
-      <w:proofErr w:type="gramStart"/>
-      <w:r>
-        <w:rPr>
-          <w:lang w:val="en-US" w:eastAsia="ar-SA"/>
-        </w:rPr>
-        <w:t>if</w:t>
-      </w:r>
-      <w:proofErr w:type="gramEnd"/>
-      <w:r>
-        <w:rPr>
-          <w:lang w:val="en-US" w:eastAsia="ar-SA"/>
-        </w:rPr>
-        <w:t xml:space="preserve"> it has been customized then has to be changed to:</w:t>
-      </w:r>
-    </w:p>
-    <w:p>
-      <w:pPr>
-        <w:pStyle w:val="ListParagraph"/>
-        <w:ind w:left="2127"/>
-        <w:rPr>
-          <w:lang w:val="en-US" w:eastAsia="ar-SA"/>
-        </w:rPr>
-      </w:pPr>
-      <w:proofErr w:type="spellStart"/>
-      <w:proofErr w:type="gramStart"/>
-      <w:r>
-        <w:rPr>
-          <w:lang w:val="en-US" w:eastAsia="ar-SA"/>
-        </w:rPr>
-        <w:lastRenderedPageBreak/>
-        <w:t>featureFront</w:t>
-      </w:r>
-      <w:proofErr w:type="spellEnd"/>
-      <w:proofErr w:type="gramEnd"/>
-      <w:r>
-        <w:rPr>
-          <w:lang w:val="en-US" w:eastAsia="ar-SA"/>
-        </w:rPr>
-        <w:t xml:space="preserve"> = images/sola/front_Ondo.svg</w:t>
-      </w:r>
-    </w:p>
-    <w:p>
-      <w:pPr>
-        <w:rPr>
-          <w:lang w:val="en-US" w:eastAsia="ar-SA"/>
-        </w:rPr>
-      </w:pPr>
+        <w:pStyle w:val="Heading2"/>
+        <w:shd w:val="clear" w:color="auto" w:fill="E6E8E9" w:themeFill="text2" w:themeFillTint="1A"/>
+        <w:rPr>
+          <w:sz w:val="28"/>
+          <w:szCs w:val="28"/>
+          <w:lang w:val="en-US" w:eastAsia="ar-SA"/>
+        </w:rPr>
+      </w:pPr>
+      <w:bookmarkStart w:id="3" w:name="_Toc395540360"/>
+      <w:r>
+        <w:rPr>
+          <w:sz w:val="28"/>
+          <w:szCs w:val="28"/>
+          <w:lang w:val="en-US" w:eastAsia="ar-SA"/>
+        </w:rPr>
+        <w:t>CODE</w:t>
+      </w:r>
+      <w:bookmarkEnd w:id="3"/>
     </w:p>
     <w:p>
       <w:pPr>
@@ -3282,6 +3071,91 @@
           <w:lang w:val="en-US" w:eastAsia="ar-SA"/>
         </w:rPr>
       </w:pPr>
+      <w:r>
+        <w:rPr>
+          <w:lang w:val="en-US" w:eastAsia="ar-SA"/>
+        </w:rPr>
+        <w:t xml:space="preserve">These </w:t>
+      </w:r>
+      <w:proofErr w:type="spellStart"/>
+      <w:r>
+        <w:rPr>
+          <w:lang w:val="en-US" w:eastAsia="ar-SA"/>
+        </w:rPr>
+        <w:t>splashscreen</w:t>
+      </w:r>
+      <w:proofErr w:type="spellEnd"/>
+      <w:r>
+        <w:rPr>
+          <w:lang w:val="en-US" w:eastAsia="ar-SA"/>
+        </w:rPr>
+        <w:t xml:space="preserve"> are retrieved by the newly created </w:t>
+      </w:r>
+      <w:proofErr w:type="spellStart"/>
+      <w:r>
+        <w:rPr>
+          <w:lang w:val="en-US" w:eastAsia="ar-SA"/>
+        </w:rPr>
+        <w:t>servlet</w:t>
+      </w:r>
+      <w:proofErr w:type="spellEnd"/>
+      <w:r>
+        <w:rPr>
+          <w:lang w:val="en-US" w:eastAsia="ar-SA"/>
+        </w:rPr>
+        <w:t>:</w:t>
+      </w:r>
+    </w:p>
+    <w:p>
+      <w:pPr>
+        <w:rPr>
+          <w:lang w:val="en-US" w:eastAsia="ar-SA"/>
+        </w:rPr>
+      </w:pPr>
+      <w:r>
+        <w:rPr>
+          <w:lang w:val="en-US" w:eastAsia="ar-SA"/>
+        </w:rPr>
+        <w:t xml:space="preserve">Boundary Web Services project </w:t>
+      </w:r>
+      <w:r>
+        <w:rPr>
+          <w:lang w:val="en-US" w:eastAsia="ar-SA"/>
+        </w:rPr>
+        <w:sym w:font="Wingdings" w:char="F0E8"/>
+      </w:r>
+      <w:r>
+        <w:rPr>
+          <w:lang w:val="en-US" w:eastAsia="ar-SA"/>
+        </w:rPr>
+        <w:t xml:space="preserve"> </w:t>
+      </w:r>
+      <w:proofErr w:type="spellStart"/>
+      <w:r>
+        <w:rPr>
+          <w:lang w:val="en-US" w:eastAsia="ar-SA"/>
+        </w:rPr>
+        <w:t>org.sola.services.boundary.servlets</w:t>
+      </w:r>
+      <w:proofErr w:type="spellEnd"/>
+      <w:r>
+        <w:rPr>
+          <w:lang w:val="en-US" w:eastAsia="ar-SA"/>
+        </w:rPr>
+        <w:t xml:space="preserve"> package  </w:t>
+      </w:r>
+      <w:r>
+        <w:rPr>
+          <w:lang w:val="en-US" w:eastAsia="ar-SA"/>
+        </w:rPr>
+        <w:sym w:font="Wingdings" w:char="F0E8"/>
+      </w:r>
+      <w:r>
+        <w:rPr>
+          <w:lang w:val="en-US" w:eastAsia="ar-SA"/>
+        </w:rPr>
+        <w:t>StateServlet.java</w:t>
+      </w:r>
     </w:p>
     <w:p>
       <w:pPr>
@@ -3311,7 +3185,7 @@
                     <pic:cNvPicPr/>
                   </pic:nvPicPr>
                   <pic:blipFill>
-                    <a:blip r:embed="rId13"/>
+                    <a:blip r:embed="rId14"/>
                     <a:stretch>
                       <a:fillRect/>
                     </a:stretch>
@@ -4725,7 +4599,7 @@
           <w:lang w:val="en-US" w:eastAsia="ar-SA"/>
         </w:rPr>
       </w:pPr>
-      <w:bookmarkStart w:id="4" w:name="_Toc394673067"/>
+      <w:bookmarkStart w:id="4" w:name="_Toc395540361"/>
       <w:r>
         <w:rPr>
           <w:sz w:val="28"/>
@@ -5180,7 +5054,7 @@
                     </pic:cNvPicPr>
                   </pic:nvPicPr>
                   <pic:blipFill>
-                    <a:blip r:embed="rId14"/>
+                    <a:blip r:embed="rId15"/>
                     <a:srcRect/>
                     <a:stretch>
                       <a:fillRect/>
@@ -5353,7 +5227,7 @@
                     </pic:cNvPicPr>
                   </pic:nvPicPr>
                   <pic:blipFill>
-                    <a:blip r:embed="rId15"/>
+                    <a:blip r:embed="rId16"/>
                     <a:srcRect/>
                     <a:stretch>
                       <a:fillRect/>
@@ -5432,7 +5306,7 @@
                     </pic:cNvPicPr>
                   </pic:nvPicPr>
                   <pic:blipFill>
-                    <a:blip r:embed="rId16"/>
+                    <a:blip r:embed="rId17"/>
                     <a:srcRect/>
                     <a:stretch>
                       <a:fillRect/>
@@ -5510,7 +5384,7 @@
                     </pic:cNvPicPr>
                   </pic:nvPicPr>
                   <pic:blipFill>
-                    <a:blip r:embed="rId17"/>
+                    <a:blip r:embed="rId18"/>
                     <a:srcRect/>
                     <a:stretch>
                       <a:fillRect/>
@@ -5642,7 +5516,7 @@
                     </pic:cNvPicPr>
                   </pic:nvPicPr>
                   <pic:blipFill>
-                    <a:blip r:embed="rId18"/>
+                    <a:blip r:embed="rId19"/>
                     <a:srcRect/>
                     <a:stretch>
                       <a:fillRect/>
@@ -5735,7 +5609,7 @@
                     </pic:cNvPicPr>
                   </pic:nvPicPr>
                   <pic:blipFill>
-                    <a:blip r:embed="rId19"/>
+                    <a:blip r:embed="rId20"/>
                     <a:srcRect/>
                     <a:stretch>
                       <a:fillRect/>
@@ -5813,7 +5687,7 @@
                     </pic:cNvPicPr>
                   </pic:nvPicPr>
                   <pic:blipFill>
-                    <a:blip r:embed="rId20"/>
+                    <a:blip r:embed="rId21"/>
                     <a:srcRect/>
                     <a:stretch>
                       <a:fillRect/>
@@ -7781,8 +7655,8 @@
       </w:pPr>
     </w:p>
     <w:sectPr>
-      <w:headerReference w:type="default" r:id="rId21"/>
-      <w:footerReference w:type="default" r:id="rId22"/>
+      <w:headerReference w:type="default" r:id="rId22"/>
+      <w:footerReference w:type="default" r:id="rId23"/>
       <w:pgSz w:w="11907" w:h="16839" w:code="1"/>
       <w:pgMar w:top="1913" w:right="1512" w:bottom="2678" w:left="1512" w:header="918" w:footer="709" w:gutter="0"/>
       <w:pgNumType w:start="1"/>
@@ -7835,7 +7709,7 @@
         <w:rPr>
           <w:noProof/>
         </w:rPr>
-        <w:t>11</w:t>
+        <w:t>4</w:t>
       </w:r>
     </w:fldSimple>
   </w:p>
@@ -8302,7 +8176,7 @@
   <w:abstractNum w:abstractNumId="7">
     <w:nsid w:val="2C2550CA"/>
     <w:multiLevelType w:val="hybridMultilevel"/>
-    <w:tmpl w:val="DA62657C"/>
+    <w:tmpl w:val="8068A044"/>
     <w:lvl w:ilvl="0" w:tplc="04090001">
       <w:start w:val="1"/>
       <w:numFmt w:val="bullet"/>
@@ -8327,7 +8201,7 @@
         <w:rFonts w:ascii="Courier New" w:hAnsi="Courier New" w:cs="Courier New" w:hint="default"/>
       </w:rPr>
     </w:lvl>
-    <w:lvl w:ilvl="2" w:tplc="04090005" w:tentative="1">
+    <w:lvl w:ilvl="2" w:tplc="04090005">
       <w:start w:val="1"/>
       <w:numFmt w:val="bullet"/>
       <w:lvlText w:val=""/>
@@ -8554,6 +8428,205 @@
       </w:pPr>
     </w:lvl>
     <w:lvl w:ilvl="2" w:tplc="0409001B">
+      <w:start w:val="1"/>
+      <w:numFmt w:val="lowerRoman"/>
+      <w:lvlText w:val="%3."/>
+      <w:lvlJc w:val="right"/>
+      <w:pPr>
+        <w:ind w:left="2190" w:hanging="180"/>
+      </w:pPr>
+    </w:lvl>
+    <w:lvl w:ilvl="3" w:tplc="0409000F" w:tentative="1">
+      <w:start w:val="1"/>
+      <w:numFmt w:val="decimal"/>
+      <w:lvlText w:val="%4."/>
+      <w:lvlJc w:val="left"/>
+      <w:pPr>
+        <w:ind w:left="2910" w:hanging="360"/>
+      </w:pPr>
+    </w:lvl>
+    <w:lvl w:ilvl="4" w:tplc="04090019" w:tentative="1">
+      <w:start w:val="1"/>
+      <w:numFmt w:val="lowerLetter"/>
+      <w:lvlText w:val="%5."/>
+      <w:lvlJc w:val="left"/>
+      <w:pPr>
+        <w:ind w:left="3630" w:hanging="360"/>
+      </w:pPr>
+    </w:lvl>
+    <w:lvl w:ilvl="5" w:tplc="0409001B" w:tentative="1">
+      <w:start w:val="1"/>
+      <w:numFmt w:val="lowerRoman"/>
+      <w:lvlText w:val="%6."/>
+      <w:lvlJc w:val="right"/>
+      <w:pPr>
+        <w:ind w:left="4350" w:hanging="180"/>
+      </w:pPr>
+    </w:lvl>
+    <w:lvl w:ilvl="6" w:tplc="0409000F" w:tentative="1">
+      <w:start w:val="1"/>
+      <w:numFmt w:val="decimal"/>
+      <w:lvlText w:val="%7."/>
+      <w:lvlJc w:val="left"/>
+      <w:pPr>
+        <w:ind w:left="5070" w:hanging="360"/>
+      </w:pPr>
+    </w:lvl>
+    <w:lvl w:ilvl="7" w:tplc="04090019" w:tentative="1">
+      <w:start w:val="1"/>
+      <w:numFmt w:val="lowerLetter"/>
+      <w:lvlText w:val="%8."/>
+      <w:lvlJc w:val="left"/>
+      <w:pPr>
+        <w:ind w:left="5790" w:hanging="360"/>
+      </w:pPr>
+    </w:lvl>
+    <w:lvl w:ilvl="8" w:tplc="0409001B" w:tentative="1">
+      <w:start w:val="1"/>
+      <w:numFmt w:val="lowerRoman"/>
+      <w:lvlText w:val="%9."/>
+      <w:lvlJc w:val="right"/>
+      <w:pPr>
+        <w:ind w:left="6510" w:hanging="180"/>
+      </w:pPr>
+    </w:lvl>
+  </w:abstractNum>
+  <w:abstractNum w:abstractNumId="10">
+    <w:nsid w:val="4397327C"/>
+    <w:multiLevelType w:val="hybridMultilevel"/>
+    <w:tmpl w:val="DBAC0A72"/>
+    <w:lvl w:ilvl="0" w:tplc="04090003">
+      <w:start w:val="1"/>
+      <w:numFmt w:val="bullet"/>
+      <w:lvlText w:val="o"/>
+      <w:lvlJc w:val="left"/>
+      <w:pPr>
+        <w:ind w:left="720" w:hanging="360"/>
+      </w:pPr>
+      <w:rPr>
+        <w:rFonts w:ascii="Courier New" w:hAnsi="Courier New" w:cs="Courier New" w:hint="default"/>
+      </w:rPr>
+    </w:lvl>
+    <w:lvl w:ilvl="1" w:tplc="04090003" w:tentative="1">
+      <w:start w:val="1"/>
+      <w:numFmt w:val="bullet"/>
+      <w:lvlText w:val="o"/>
+      <w:lvlJc w:val="left"/>
+      <w:pPr>
+        <w:ind w:left="1440" w:hanging="360"/>
+      </w:pPr>
+      <w:rPr>
+        <w:rFonts w:ascii="Courier New" w:hAnsi="Courier New" w:cs="Courier New" w:hint="default"/>
+      </w:rPr>
+    </w:lvl>
+    <w:lvl w:ilvl="2" w:tplc="04090005" w:tentative="1">
+      <w:start w:val="1"/>
+      <w:numFmt w:val="bullet"/>
+      <w:lvlText w:val=""/>
+      <w:lvlJc w:val="left"/>
+      <w:pPr>
+        <w:ind w:left="2160" w:hanging="360"/>
+      </w:pPr>
+      <w:rPr>
+        <w:rFonts w:ascii="Wingdings" w:hAnsi="Wingdings" w:hint="default"/>
+      </w:rPr>
+    </w:lvl>
+    <w:lvl w:ilvl="3" w:tplc="04090001" w:tentative="1">
+      <w:start w:val="1"/>
+      <w:numFmt w:val="bullet"/>
+      <w:lvlText w:val=""/>
+      <w:lvlJc w:val="left"/>
+      <w:pPr>
+        <w:ind w:left="2880" w:hanging="360"/>
+      </w:pPr>
+      <w:rPr>
+        <w:rFonts w:ascii="Symbol" w:hAnsi="Symbol" w:hint="default"/>
+      </w:rPr>
+    </w:lvl>
+    <w:lvl w:ilvl="4" w:tplc="04090003" w:tentative="1">
+      <w:start w:val="1"/>
+      <w:numFmt w:val="bullet"/>
+      <w:lvlText w:val="o"/>
+      <w:lvlJc w:val="left"/>
+      <w:pPr>
+        <w:ind w:left="3600" w:hanging="360"/>
+      </w:pPr>
+      <w:rPr>
+        <w:rFonts w:ascii="Courier New" w:hAnsi="Courier New" w:cs="Courier New" w:hint="default"/>
+      </w:rPr>
+    </w:lvl>
+    <w:lvl w:ilvl="5" w:tplc="04090005" w:tentative="1">
+      <w:start w:val="1"/>
+      <w:numFmt w:val="bullet"/>
+      <w:lvlText w:val=""/>
+      <w:lvlJc w:val="left"/>
+      <w:pPr>
+        <w:ind w:left="4320" w:hanging="360"/>
+      </w:pPr>
+      <w:rPr>
+        <w:rFonts w:ascii="Wingdings" w:hAnsi="Wingdings" w:hint="default"/>
+      </w:rPr>
+    </w:lvl>
+    <w:lvl w:ilvl="6" w:tplc="04090001" w:tentative="1">
+      <w:start w:val="1"/>
+      <w:numFmt w:val="bullet"/>
+      <w:lvlText w:val=""/>
+      <w:lvlJc w:val="left"/>
+      <w:pPr>
+        <w:ind w:left="5040" w:hanging="360"/>
+      </w:pPr>
+      <w:rPr>
+        <w:rFonts w:ascii="Symbol" w:hAnsi="Symbol" w:hint="default"/>
+      </w:rPr>
+    </w:lvl>
+    <w:lvl w:ilvl="7" w:tplc="04090003" w:tentative="1">
+      <w:start w:val="1"/>
+      <w:numFmt w:val="bullet"/>
+      <w:lvlText w:val="o"/>
+      <w:lvlJc w:val="left"/>
+      <w:pPr>
+        <w:ind w:left="5760" w:hanging="360"/>
+      </w:pPr>
+      <w:rPr>
+        <w:rFonts w:ascii="Courier New" w:hAnsi="Courier New" w:cs="Courier New" w:hint="default"/>
+      </w:rPr>
+    </w:lvl>
+    <w:lvl w:ilvl="8" w:tplc="04090005" w:tentative="1">
+      <w:start w:val="1"/>
+      <w:numFmt w:val="bullet"/>
+      <w:lvlText w:val=""/>
+      <w:lvlJc w:val="left"/>
+      <w:pPr>
+        <w:ind w:left="6480" w:hanging="360"/>
+      </w:pPr>
+      <w:rPr>
+        <w:rFonts w:ascii="Wingdings" w:hAnsi="Wingdings" w:hint="default"/>
+      </w:rPr>
+    </w:lvl>
+  </w:abstractNum>
+  <w:abstractNum w:abstractNumId="11">
+    <w:nsid w:val="52345D9C"/>
+    <w:multiLevelType w:val="hybridMultilevel"/>
+    <w:tmpl w:val="08421716"/>
+    <w:lvl w:ilvl="0" w:tplc="0409000F">
+      <w:start w:val="1"/>
+      <w:numFmt w:val="decimal"/>
+      <w:lvlText w:val="%1."/>
+      <w:lvlJc w:val="left"/>
+      <w:pPr>
+        <w:ind w:left="750" w:hanging="360"/>
+      </w:pPr>
+    </w:lvl>
+    <w:lvl w:ilvl="1" w:tplc="04090019" w:tentative="1">
+      <w:start w:val="1"/>
+      <w:numFmt w:val="lowerLetter"/>
+      <w:lvlText w:val="%2."/>
+      <w:lvlJc w:val="left"/>
+      <w:pPr>
+        <w:ind w:left="1470" w:hanging="360"/>
+      </w:pPr>
+    </w:lvl>
+    <w:lvl w:ilvl="2" w:tplc="0409001B" w:tentative="1">
       <w:start w:val="1"/>
       <w:numFmt w:val="lowerRoman"/>
       <w:lvlText w:val="%3."/>
@@ -8646,6 +8719,12 @@
   </w:num>
   <w:num w:numId="10">
     <w:abstractNumId w:val="6"/>
+  </w:num>
+  <w:num w:numId="11">
+    <w:abstractNumId w:val="11"/>
+  </w:num>
+  <w:num w:numId="12">
+    <w:abstractNumId w:val="10"/>
   </w:num>
   <w:numIdMacAtCleanup w:val="9"/>
 </w:numbering>
@@ -25746,7 +25825,7 @@
 </file>
 
 <file path=customXml/itemProps4.xml><?xml version="1.0" encoding="utf-8"?>
-<ds:datastoreItem xmlns:ds="http://schemas.openxmlformats.org/officeDocument/2006/customXml" ds:itemID="{BCAC6BDB-9EF6-4099-9147-CA6018DF8EEC}">
+<ds:datastoreItem xmlns:ds="http://schemas.openxmlformats.org/officeDocument/2006/customXml" ds:itemID="{2F93F5C1-F2BD-4627-A5FE-E947244D647E}">
   <ds:schemaRefs>
     <ds:schemaRef ds:uri="http://schemas.openxmlformats.org/officeDocument/2006/bibliography"/>
   </ds:schemaRefs>

</xml_diff>

<commit_message>
corrected wrong name of the file for git configuration
</commit_message>
<xml_diff>
--- a/documentation/SOLA-SLTR-NIGERIA.docx
+++ b/documentation/SOLA-SLTR-NIGERIA.docx
@@ -5810,6 +5810,8 @@
         <w:rPr>
           <w:rStyle w:val="Strong"/>
           <w:rFonts w:ascii="Tahoma" w:eastAsia="Times New Roman" w:hAnsi="Tahoma" w:cs="Tahoma"/>
+          <w:b w:val="0"/>
+          <w:bCs w:val="0"/>
           <w:color w:val="0000FF"/>
           <w:u w:val="single"/>
         </w:rPr>
@@ -5819,18 +5821,44 @@
         <w:rPr>
           <w:rStyle w:val="Strong"/>
           <w:rFonts w:ascii="Tahoma" w:eastAsia="Times New Roman" w:hAnsi="Tahoma" w:cs="Tahoma"/>
+          <w:b w:val="0"/>
+          <w:bCs w:val="0"/>
           <w:color w:val="0000FF"/>
           <w:u w:val="single"/>
         </w:rPr>
-        <w:instrText xml:space="preserve"> HYPERLINK "mailto:git@github.com:SOLA-SLTR-NIGERIA/database&lt;NewStateName&gt;" </w:instrText>
+        <w:instrText xml:space="preserve"> HYPERLINK "mailto:</w:instrText>
       </w:r>
       <w:r>
         <w:rPr>
           <w:rStyle w:val="Strong"/>
           <w:rFonts w:ascii="Tahoma" w:eastAsia="Times New Roman" w:hAnsi="Tahoma" w:cs="Tahoma"/>
+          <w:b w:val="0"/>
+          <w:bCs w:val="0"/>
           <w:color w:val="0000FF"/>
           <w:u w:val="single"/>
         </w:rPr>
+        <w:instrText>git@github.com:SOLA-SLTR-NIGERIA/database-&lt;NewStateName&gt;</w:instrText>
+      </w:r>
+      <w:r>
+        <w:rPr>
+          <w:rStyle w:val="Strong"/>
+          <w:rFonts w:ascii="Tahoma" w:eastAsia="Times New Roman" w:hAnsi="Tahoma" w:cs="Tahoma"/>
+          <w:b w:val="0"/>
+          <w:bCs w:val="0"/>
+          <w:color w:val="0000FF"/>
+          <w:u w:val="single"/>
+        </w:rPr>
+        <w:instrText xml:space="preserve">" </w:instrText>
+      </w:r>
+      <w:r>
+        <w:rPr>
+          <w:rStyle w:val="Strong"/>
+          <w:rFonts w:ascii="Tahoma" w:eastAsia="Times New Roman" w:hAnsi="Tahoma" w:cs="Tahoma"/>
+          <w:b w:val="0"/>
+          <w:bCs w:val="0"/>
+          <w:color w:val="0000FF"/>
+          <w:u w:val="single"/>
+        </w:rPr>
         <w:fldChar w:fldCharType="separate"/>
       </w:r>
       <w:r>
@@ -5838,12 +5866,14 @@
           <w:rStyle w:val="Hyperlink"/>
           <w:rFonts w:ascii="Tahoma" w:eastAsia="Times New Roman" w:hAnsi="Tahoma" w:cs="Tahoma"/>
         </w:rPr>
-        <w:t>git@github.com:SOLA-SLTR-NIGERIA/database&lt;NewStateName&gt;</w:t>
+        <w:t>git@github.com:SOLA-SLTR-NIGERIA/database-&lt;NewStateName&gt;</w:t>
       </w:r>
       <w:r>
         <w:rPr>
           <w:rStyle w:val="Strong"/>
           <w:rFonts w:ascii="Tahoma" w:eastAsia="Times New Roman" w:hAnsi="Tahoma" w:cs="Tahoma"/>
+          <w:b w:val="0"/>
+          <w:bCs w:val="0"/>
           <w:color w:val="0000FF"/>
           <w:u w:val="single"/>
         </w:rPr>
@@ -6075,7 +6105,13 @@
         <w:rPr>
           <w:lang w:val="en-US" w:eastAsia="ar-SA"/>
         </w:rPr>
-        <w:t>gitignore</w:t>
+        <w:t>git</w:t>
+      </w:r>
+      <w:r>
+        <w:rPr>
+          <w:lang w:val="en-US" w:eastAsia="ar-SA"/>
+        </w:rPr>
+        <w:t>slave</w:t>
       </w:r>
       <w:proofErr w:type="spellEnd"/>
       <w:r>
@@ -7709,7 +7745,7 @@
         <w:rPr>
           <w:noProof/>
         </w:rPr>
-        <w:t>4</w:t>
+        <w:t>10</w:t>
       </w:r>
     </w:fldSimple>
   </w:p>
@@ -25782,18 +25818,18 @@
 </file>
 
 <file path=customXml/item2.xml><?xml version="1.0" encoding="utf-8"?>
+<mappings xmlns="http://schemas.microsoft.com/pics">
+  <picture>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</picture>
+</mappings>
+</file>
+
+<file path=customXml/item3.xml><?xml version="1.0" encoding="utf-8"?>
 <?mso-contentType ?>
 <FormTemplates xmlns="http://schemas.microsoft.com/sharepoint/v3/contenttype/forms">
   <Display>DocumentLibraryForm</Display>
   <Edit>AssetEditForm</Edit>
   <New>DocumentLibraryForm</New>
 </FormTemplates>
-</file>
-
-<file path=customXml/item3.xml><?xml version="1.0" encoding="utf-8"?>
-<mappings xmlns="http://schemas.microsoft.com/pics">
-  <picture>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</picture>
-</mappings>
 </file>
 
 <file path=customXml/item4.xml><?xml version="1.0" encoding="utf-8"?>
@@ -25809,6 +25845,14 @@
 </file>
 
 <file path=customXml/itemProps2.xml><?xml version="1.0" encoding="utf-8"?>
+<ds:datastoreItem xmlns:ds="http://schemas.openxmlformats.org/officeDocument/2006/customXml" ds:itemID="{F679E4D8-73D9-412D-B716-777944E71373}">
+  <ds:schemaRefs>
+    <ds:schemaRef ds:uri="http://schemas.microsoft.com/pics"/>
+  </ds:schemaRefs>
+</ds:datastoreItem>
+</file>
+
+<file path=customXml/itemProps3.xml><?xml version="1.0" encoding="utf-8"?>
 <ds:datastoreItem xmlns:ds="http://schemas.openxmlformats.org/officeDocument/2006/customXml" ds:itemID="{685F8429-84A2-4212-94D5-8D5CDBF447F8}">
   <ds:schemaRefs>
     <ds:schemaRef ds:uri="http://schemas.microsoft.com/sharepoint/v3/contenttype/forms"/>
@@ -25816,16 +25860,8 @@
 </ds:datastoreItem>
 </file>
 
-<file path=customXml/itemProps3.xml><?xml version="1.0" encoding="utf-8"?>
-<ds:datastoreItem xmlns:ds="http://schemas.openxmlformats.org/officeDocument/2006/customXml" ds:itemID="{F679E4D8-73D9-412D-B716-777944E71373}">
-  <ds:schemaRefs>
-    <ds:schemaRef ds:uri="http://schemas.microsoft.com/pics"/>
-  </ds:schemaRefs>
-</ds:datastoreItem>
-</file>
-
 <file path=customXml/itemProps4.xml><?xml version="1.0" encoding="utf-8"?>
-<ds:datastoreItem xmlns:ds="http://schemas.openxmlformats.org/officeDocument/2006/customXml" ds:itemID="{2F93F5C1-F2BD-4627-A5FE-E947244D647E}">
+<ds:datastoreItem xmlns:ds="http://schemas.openxmlformats.org/officeDocument/2006/customXml" ds:itemID="{B0B2D784-F6B9-4DA4-A838-F4F6E282F85B}">
   <ds:schemaRefs>
     <ds:schemaRef ds:uri="http://schemas.openxmlformats.org/officeDocument/2006/bibliography"/>
   </ds:schemaRefs>

</xml_diff>